<commit_message>
Added section 7. Enums and pattern matching
</commit_message>
<xml_diff>
--- a/Documentation/RustQuickReference.docx
+++ b/Documentation/RustQuickReference.docx
@@ -1822,6 +1822,7 @@
           <w:rFonts w:hint="default" w:ascii="Segoe UI" w:hAnsi="Segoe UI" w:cs="Segoe UI"/>
           <w:sz w:val="22"/>
           <w:szCs w:val="22"/>
+          <w:lang w:val="es-MX"/>
         </w:rPr>
       </w:pPr>
       <w:r>
@@ -1849,7 +1850,406 @@
           <w:sz w:val="22"/>
           <w:szCs w:val="22"/>
         </w:rPr>
-        <w:t>type is four bytes in size and represents a Unicode Scalar Value, which means it can represent a lot more than just ASCII.</w:t>
+        <w:t xml:space="preserve">type </w:t>
+      </w:r>
+      <w:r>
+        <w:rPr>
+          <w:rFonts w:hint="default" w:ascii="Segoe UI" w:hAnsi="Segoe UI" w:cs="Segoe UI"/>
+          <w:sz w:val="22"/>
+          <w:szCs w:val="22"/>
+          <w:lang w:val="es-MX"/>
+        </w:rPr>
+        <w:t>is always</w:t>
+      </w:r>
+      <w:r>
+        <w:rPr>
+          <w:rFonts w:hint="default" w:ascii="Segoe UI" w:hAnsi="Segoe UI" w:cs="Segoe UI"/>
+          <w:sz w:val="22"/>
+          <w:szCs w:val="22"/>
+        </w:rPr>
+        <w:t xml:space="preserve"> </w:t>
+      </w:r>
+      <w:r>
+        <w:rPr>
+          <w:rFonts w:hint="default" w:ascii="Segoe UI" w:hAnsi="Segoe UI" w:cs="Segoe UI"/>
+          <w:sz w:val="22"/>
+          <w:szCs w:val="22"/>
+          <w:lang w:val="es-MX"/>
+        </w:rPr>
+        <w:t>4</w:t>
+      </w:r>
+      <w:r>
+        <w:rPr>
+          <w:rFonts w:hint="default" w:ascii="Segoe UI" w:hAnsi="Segoe UI" w:cs="Segoe UI"/>
+          <w:sz w:val="22"/>
+          <w:szCs w:val="22"/>
+        </w:rPr>
+        <w:t xml:space="preserve"> bytes in size </w:t>
+      </w:r>
+      <w:r>
+        <w:rPr>
+          <w:rFonts w:hint="default" w:ascii="Segoe UI" w:hAnsi="Segoe UI" w:cs="Segoe UI"/>
+          <w:sz w:val="22"/>
+          <w:szCs w:val="22"/>
+          <w:lang w:val="es-MX"/>
+        </w:rPr>
+        <w:t xml:space="preserve">as it </w:t>
+      </w:r>
+      <w:r>
+        <w:rPr>
+          <w:rFonts w:hint="default" w:ascii="Segoe UI" w:hAnsi="Segoe UI" w:cs="Segoe UI"/>
+          <w:sz w:val="22"/>
+          <w:szCs w:val="22"/>
+        </w:rPr>
+        <w:t>represents a Unicode Scalar Value, which means it can represent a lot more than just ASCII</w:t>
+      </w:r>
+      <w:r>
+        <w:rPr>
+          <w:rFonts w:hint="default" w:ascii="Segoe UI" w:hAnsi="Segoe UI" w:cs="Segoe UI"/>
+          <w:sz w:val="22"/>
+          <w:szCs w:val="22"/>
+          <w:lang w:val="es-MX"/>
+        </w:rPr>
+        <w:t xml:space="preserve"> like emojis</w:t>
+      </w:r>
+      <w:r>
+        <w:rPr>
+          <w:rFonts w:hint="default" w:ascii="Segoe UI" w:hAnsi="Segoe UI" w:cs="Segoe UI"/>
+          <w:sz w:val="22"/>
+          <w:szCs w:val="22"/>
+        </w:rPr>
+        <w:t>.</w:t>
+      </w:r>
+      <w:r>
+        <w:rPr>
+          <w:rFonts w:hint="default" w:ascii="Segoe UI" w:hAnsi="Segoe UI" w:cs="Segoe UI"/>
+          <w:sz w:val="22"/>
+          <w:szCs w:val="22"/>
+          <w:lang w:val="es-MX"/>
+        </w:rPr>
+        <w:t xml:space="preserve"> However </w:t>
+      </w:r>
+      <w:r>
+        <w:rPr>
+          <w:rFonts w:hint="default" w:ascii="Segoe UI" w:hAnsi="Segoe UI" w:cs="Segoe UI"/>
+          <w:sz w:val="22"/>
+          <w:szCs w:val="22"/>
+          <w:u w:val="single"/>
+          <w:lang w:val="es-MX"/>
+        </w:rPr>
+        <w:t>not always the 4 bytes have information</w:t>
+      </w:r>
+      <w:r>
+        <w:rPr>
+          <w:rFonts w:hint="default" w:ascii="Segoe UI" w:hAnsi="Segoe UI" w:cs="Segoe UI"/>
+          <w:sz w:val="22"/>
+          <w:szCs w:val="22"/>
+          <w:lang w:val="es-MX"/>
+        </w:rPr>
+        <w:t>. In unicode encoding, the highier part indicate the #ofBytes needed to store the symbol ranging from 2 to 4 bytes:</w:t>
+      </w:r>
+    </w:p>
+    <w:p>
+      <w:pPr>
+        <w:keepNext w:val="0"/>
+        <w:keepLines w:val="0"/>
+        <w:widowControl/>
+        <w:numPr>
+          <w:ilvl w:val="0"/>
+          <w:numId w:val="4"/>
+        </w:numPr>
+        <w:suppressLineNumbers w:val="0"/>
+        <w:spacing w:before="0" w:beforeAutospacing="1" w:after="0" w:afterAutospacing="1"/>
+        <w:ind w:left="720" w:hanging="360"/>
+        <w:rPr>
+          <w:rFonts w:hint="default" w:ascii="Segoe UI" w:hAnsi="Segoe UI" w:cs="Segoe UI"/>
+          <w:sz w:val="22"/>
+          <w:szCs w:val="22"/>
+        </w:rPr>
+      </w:pPr>
+      <w:r>
+        <w:rPr>
+          <w:rFonts w:hint="default" w:ascii="Segoe UI" w:hAnsi="Segoe UI" w:cs="Segoe UI"/>
+          <w:sz w:val="22"/>
+          <w:szCs w:val="22"/>
+        </w:rPr>
+        <w:t xml:space="preserve">If a byte starts with </w:t>
+      </w:r>
+      <w:r>
+        <w:rPr>
+          <w:rStyle w:val="7"/>
+          <w:rFonts w:hint="default" w:ascii="Segoe UI" w:hAnsi="Segoe UI" w:cs="Segoe UI"/>
+          <w:sz w:val="22"/>
+          <w:szCs w:val="22"/>
+        </w:rPr>
+        <w:t>110</w:t>
+      </w:r>
+      <w:r>
+        <w:rPr>
+          <w:rFonts w:hint="default" w:ascii="Segoe UI" w:hAnsi="Segoe UI" w:cs="Segoe UI"/>
+          <w:sz w:val="22"/>
+          <w:szCs w:val="22"/>
+        </w:rPr>
+        <w:t xml:space="preserve"> it means we'll need two bytes</w:t>
+      </w:r>
+    </w:p>
+    <w:p>
+      <w:pPr>
+        <w:keepNext w:val="0"/>
+        <w:keepLines w:val="0"/>
+        <w:widowControl/>
+        <w:numPr>
+          <w:ilvl w:val="0"/>
+          <w:numId w:val="4"/>
+        </w:numPr>
+        <w:suppressLineNumbers w:val="0"/>
+        <w:spacing w:before="0" w:beforeAutospacing="1" w:after="0" w:afterAutospacing="1"/>
+        <w:ind w:left="720" w:hanging="360"/>
+        <w:rPr>
+          <w:rFonts w:hint="default" w:ascii="Segoe UI" w:hAnsi="Segoe UI" w:cs="Segoe UI"/>
+          <w:sz w:val="22"/>
+          <w:szCs w:val="22"/>
+        </w:rPr>
+      </w:pPr>
+      <w:r>
+        <w:rPr>
+          <w:rFonts w:hint="default" w:ascii="Segoe UI" w:hAnsi="Segoe UI" w:cs="Segoe UI"/>
+          <w:sz w:val="22"/>
+          <w:szCs w:val="22"/>
+        </w:rPr>
+        <w:t xml:space="preserve">If a byte starts with </w:t>
+      </w:r>
+      <w:r>
+        <w:rPr>
+          <w:rStyle w:val="7"/>
+          <w:rFonts w:hint="default" w:ascii="Segoe UI" w:hAnsi="Segoe UI" w:cs="Segoe UI"/>
+          <w:sz w:val="22"/>
+          <w:szCs w:val="22"/>
+        </w:rPr>
+        <w:t>1110</w:t>
+      </w:r>
+      <w:r>
+        <w:rPr>
+          <w:rFonts w:hint="default" w:ascii="Segoe UI" w:hAnsi="Segoe UI" w:cs="Segoe UI"/>
+          <w:sz w:val="22"/>
+          <w:szCs w:val="22"/>
+        </w:rPr>
+        <w:t xml:space="preserve"> it means we'll need three bytes</w:t>
+      </w:r>
+    </w:p>
+    <w:p>
+      <w:pPr>
+        <w:keepNext w:val="0"/>
+        <w:keepLines w:val="0"/>
+        <w:widowControl/>
+        <w:numPr>
+          <w:ilvl w:val="0"/>
+          <w:numId w:val="4"/>
+        </w:numPr>
+        <w:suppressLineNumbers w:val="0"/>
+        <w:spacing w:before="0" w:beforeAutospacing="1" w:after="0" w:afterAutospacing="1"/>
+        <w:ind w:left="720" w:hanging="360"/>
+        <w:rPr>
+          <w:rFonts w:hint="default" w:ascii="Segoe UI" w:hAnsi="Segoe UI" w:cs="Segoe UI"/>
+          <w:sz w:val="22"/>
+          <w:szCs w:val="22"/>
+        </w:rPr>
+      </w:pPr>
+      <w:r>
+        <w:rPr>
+          <w:rFonts w:hint="default" w:ascii="Segoe UI" w:hAnsi="Segoe UI" w:cs="Segoe UI"/>
+          <w:sz w:val="22"/>
+          <w:szCs w:val="22"/>
+        </w:rPr>
+        <w:t xml:space="preserve">If a byte starts with </w:t>
+      </w:r>
+      <w:r>
+        <w:rPr>
+          <w:rStyle w:val="7"/>
+          <w:rFonts w:hint="default" w:ascii="Segoe UI" w:hAnsi="Segoe UI" w:cs="Segoe UI"/>
+          <w:sz w:val="22"/>
+          <w:szCs w:val="22"/>
+        </w:rPr>
+        <w:t>11110</w:t>
+      </w:r>
+      <w:r>
+        <w:rPr>
+          <w:rFonts w:hint="default" w:ascii="Segoe UI" w:hAnsi="Segoe UI" w:cs="Segoe UI"/>
+          <w:sz w:val="22"/>
+          <w:szCs w:val="22"/>
+        </w:rPr>
+        <w:t xml:space="preserve"> it means we'll need four bytes</w:t>
+      </w:r>
+    </w:p>
+    <w:p>
+      <w:pPr>
+        <w:keepNext w:val="0"/>
+        <w:keepLines w:val="0"/>
+        <w:widowControl/>
+        <w:numPr>
+          <w:ilvl w:val="0"/>
+          <w:numId w:val="4"/>
+        </w:numPr>
+        <w:suppressLineNumbers w:val="0"/>
+        <w:spacing w:before="0" w:beforeAutospacing="1" w:after="0" w:afterAutospacing="1"/>
+        <w:ind w:left="720" w:hanging="360"/>
+        <w:rPr>
+          <w:rFonts w:hint="default" w:ascii="Segoe UI" w:hAnsi="Segoe UI" w:cs="Segoe UI"/>
+          <w:sz w:val="22"/>
+          <w:szCs w:val="22"/>
+        </w:rPr>
+      </w:pPr>
+      <w:r>
+        <w:rPr>
+          <w:rFonts w:hint="default" w:ascii="Segoe UI" w:hAnsi="Segoe UI" w:cs="Segoe UI"/>
+          <w:sz w:val="22"/>
+          <w:szCs w:val="22"/>
+        </w:rPr>
+        <w:t xml:space="preserve">If a byte starts with </w:t>
+      </w:r>
+      <w:r>
+        <w:rPr>
+          <w:rStyle w:val="7"/>
+          <w:rFonts w:hint="default" w:ascii="Segoe UI" w:hAnsi="Segoe UI" w:cs="Segoe UI"/>
+          <w:sz w:val="22"/>
+          <w:szCs w:val="22"/>
+        </w:rPr>
+        <w:t>10</w:t>
+      </w:r>
+      <w:r>
+        <w:rPr>
+          <w:rFonts w:hint="default" w:ascii="Segoe UI" w:hAnsi="Segoe UI" w:cs="Segoe UI"/>
+          <w:sz w:val="22"/>
+          <w:szCs w:val="22"/>
+        </w:rPr>
+        <w:t>, it means it's a continuation of a multi-byte character sequence.</w:t>
+      </w:r>
+    </w:p>
+    <w:p>
+      <w:pPr>
+        <w:keepNext w:val="0"/>
+        <w:keepLines w:val="0"/>
+        <w:widowControl/>
+        <w:numPr>
+          <w:numId w:val="0"/>
+        </w:numPr>
+        <w:suppressLineNumbers w:val="0"/>
+        <w:tabs>
+          <w:tab w:val="left" w:pos="720"/>
+        </w:tabs>
+        <w:spacing w:before="0" w:beforeAutospacing="1" w:after="0" w:afterAutospacing="1" w:line="259" w:lineRule="auto"/>
+        <w:rPr>
+          <w:rFonts w:hint="default" w:ascii="Segoe UI" w:hAnsi="Segoe UI" w:cs="Segoe UI"/>
+          <w:sz w:val="22"/>
+          <w:szCs w:val="22"/>
+          <w:lang w:val="es-MX"/>
+        </w:rPr>
+      </w:pPr>
+      <w:r>
+        <w:rPr>
+          <w:rFonts w:hint="default" w:ascii="Segoe UI" w:hAnsi="Segoe UI" w:cs="Segoe UI"/>
+          <w:sz w:val="22"/>
+          <w:szCs w:val="22"/>
+          <w:lang w:val="es-MX"/>
+        </w:rPr>
+        <w:t xml:space="preserve">The following example encodes “é” by using 2 bytes(right align), </w:t>
+      </w:r>
+      <w:r>
+        <w:rPr>
+          <w:rFonts w:hint="default" w:ascii="Segoe UI" w:hAnsi="Segoe UI" w:cs="Segoe UI"/>
+          <w:sz w:val="22"/>
+          <w:szCs w:val="22"/>
+          <w:u w:val="single"/>
+          <w:lang w:val="es-MX"/>
+        </w:rPr>
+        <w:t>leftover bits are filled with 0</w:t>
+      </w:r>
+      <w:r>
+        <w:rPr>
+          <w:rFonts w:hint="default" w:ascii="Segoe UI" w:hAnsi="Segoe UI" w:cs="Segoe UI"/>
+          <w:sz w:val="22"/>
+          <w:szCs w:val="22"/>
+          <w:lang w:val="es-MX"/>
+        </w:rPr>
+        <w:t xml:space="preserve"> (called padding).</w:t>
+      </w:r>
+    </w:p>
+    <w:p>
+      <w:pPr>
+        <w:jc w:val="center"/>
+        <w:rPr>
+          <w:rFonts w:ascii="SimSun" w:hAnsi="SimSun" w:eastAsia="SimSun" w:cs="SimSun"/>
+          <w:sz w:val="24"/>
+          <w:szCs w:val="24"/>
+        </w:rPr>
+      </w:pPr>
+      <w:r>
+        <w:rPr>
+          <w:rFonts w:ascii="SimSun" w:hAnsi="SimSun" w:eastAsia="SimSun" w:cs="SimSun"/>
+          <w:sz w:val="24"/>
+          <w:szCs w:val="24"/>
+        </w:rPr>
+        <w:drawing>
+          <wp:inline distT="0" distB="0" distL="114300" distR="114300">
+            <wp:extent cx="3481070" cy="1851025"/>
+            <wp:effectExtent l="0" t="0" r="5080" b="15875"/>
+            <wp:docPr id="2" name="Imagen 1" descr="IMG_256"/>
+            <wp:cNvGraphicFramePr>
+              <a:graphicFrameLocks xmlns:a="http://schemas.openxmlformats.org/drawingml/2006/main" noChangeAspect="1"/>
+            </wp:cNvGraphicFramePr>
+            <a:graphic xmlns:a="http://schemas.openxmlformats.org/drawingml/2006/main">
+              <a:graphicData uri="http://schemas.openxmlformats.org/drawingml/2006/picture">
+                <pic:pic xmlns:pic="http://schemas.openxmlformats.org/drawingml/2006/picture">
+                  <pic:nvPicPr>
+                    <pic:cNvPr id="2" name="Imagen 1" descr="IMG_256"/>
+                    <pic:cNvPicPr>
+                      <a:picLocks noChangeAspect="1"/>
+                    </pic:cNvPicPr>
+                  </pic:nvPicPr>
+                  <pic:blipFill>
+                    <a:blip r:embed="rId4"/>
+                    <a:stretch>
+                      <a:fillRect/>
+                    </a:stretch>
+                  </pic:blipFill>
+                  <pic:spPr>
+                    <a:xfrm>
+                      <a:off x="0" y="0"/>
+                      <a:ext cx="3481070" cy="1851025"/>
+                    </a:xfrm>
+                    <a:prstGeom prst="rect">
+                      <a:avLst/>
+                    </a:prstGeom>
+                    <a:noFill/>
+                    <a:ln w="9525">
+                      <a:noFill/>
+                    </a:ln>
+                  </pic:spPr>
+                </pic:pic>
+              </a:graphicData>
+            </a:graphic>
+          </wp:inline>
+        </w:drawing>
+      </w:r>
+    </w:p>
+    <w:p>
+      <w:pPr>
+        <w:jc w:val="center"/>
+        <w:rPr>
+          <w:rFonts w:hint="default" w:ascii="Segoe UI" w:hAnsi="Segoe UI" w:eastAsia="SimSun" w:cs="Segoe UI"/>
+          <w:sz w:val="24"/>
+          <w:szCs w:val="24"/>
+          <w:lang w:val="es-MX"/>
+        </w:rPr>
+      </w:pPr>
+      <w:r>
+        <w:rPr>
+          <w:rFonts w:hint="default" w:ascii="Segoe UI" w:hAnsi="Segoe UI" w:eastAsia="SimSun" w:cs="Segoe UI"/>
+          <w:sz w:val="24"/>
+          <w:szCs w:val="24"/>
+          <w:lang w:val="es-MX"/>
+        </w:rPr>
+        <w:t>F2.1.1.1. Encoding “é” in unicode</w:t>
       </w:r>
     </w:p>
     <w:p>
@@ -2487,25 +2887,60 @@
           <w:sz w:val="22"/>
           <w:szCs w:val="22"/>
         </w:rPr>
-        <w:t xml:space="preserve"> allows us to compare a value against a series of patterns and then execute code based on which pattern matches. Returns an enum with 3 possible values: Less, Greater, Equal.</w:t>
+        <w:t xml:space="preserve"> allows us to compare a value against a series of patterns and then execute code based on which pattern matches. </w:t>
+      </w:r>
+      <w:r>
+        <w:rPr>
+          <w:rFonts w:hint="default" w:ascii="Segoe UI" w:hAnsi="Segoe UI" w:cs="Segoe UI"/>
+          <w:sz w:val="22"/>
+          <w:szCs w:val="22"/>
+          <w:lang w:val="es-MX"/>
+        </w:rPr>
+        <w:t>E.g. comparing r</w:t>
+      </w:r>
+      <w:r>
+        <w:rPr>
+          <w:rFonts w:hint="default" w:ascii="Segoe UI" w:hAnsi="Segoe UI" w:cs="Segoe UI"/>
+          <w:sz w:val="22"/>
+          <w:szCs w:val="22"/>
+        </w:rPr>
+        <w:t xml:space="preserve">eturns </w:t>
+      </w:r>
+      <w:r>
+        <w:rPr>
+          <w:rFonts w:hint="default" w:ascii="Segoe UI" w:hAnsi="Segoe UI" w:cs="Segoe UI"/>
+          <w:sz w:val="22"/>
+          <w:szCs w:val="22"/>
+          <w:lang w:val="es-MX"/>
+        </w:rPr>
+        <w:t>an Ordering</w:t>
+      </w:r>
+      <w:r>
+        <w:rPr>
+          <w:rFonts w:hint="default" w:ascii="Segoe UI" w:hAnsi="Segoe UI" w:cs="Segoe UI"/>
+          <w:sz w:val="22"/>
+          <w:szCs w:val="22"/>
+        </w:rPr>
+        <w:t xml:space="preserve"> enum with 3 possible values: Less, Greater, Equal.</w:t>
       </w:r>
     </w:p>
     <w:p>
       <w:pPr>
         <w:spacing w:line="240" w:lineRule="auto"/>
-        <w:rPr>
-          <w:rFonts w:hint="default" w:ascii="Segoe UI" w:hAnsi="Segoe UI" w:cs="Segoe UI"/>
-          <w:sz w:val="22"/>
-          <w:szCs w:val="22"/>
-        </w:rPr>
-      </w:pPr>
-      <w:r>
-        <w:rPr>
-          <w:rFonts w:hint="default" w:ascii="Segoe UI" w:hAnsi="Segoe UI" w:cs="Segoe UI"/>
-          <w:sz w:val="22"/>
-          <w:szCs w:val="22"/>
-        </w:rPr>
-        <w:t xml:space="preserve">E.g. </w:t>
+        <w:ind w:firstLine="720" w:firstLineChars="0"/>
+        <w:rPr>
+          <w:rFonts w:hint="default" w:ascii="Segoe UI" w:hAnsi="Segoe UI" w:cs="Segoe UI"/>
+          <w:sz w:val="22"/>
+          <w:szCs w:val="22"/>
+        </w:rPr>
+      </w:pPr>
+      <w:r>
+        <w:rPr>
+          <w:rFonts w:hint="default" w:ascii="Segoe UI" w:hAnsi="Segoe UI" w:cs="Segoe UI"/>
+          <w:sz w:val="22"/>
+          <w:szCs w:val="22"/>
+        </w:rPr>
+        <w:t xml:space="preserve"> </w:t>
       </w:r>
       <w:r>
         <w:rPr>
@@ -2550,6 +2985,7 @@
     <w:p>
       <w:pPr>
         <w:spacing w:line="240" w:lineRule="auto"/>
+        <w:ind w:leftChars="200"/>
         <w:rPr>
           <w:rFonts w:hint="default" w:ascii="Segoe UI" w:hAnsi="Segoe UI" w:cs="Segoe UI"/>
           <w:sz w:val="22"/>
@@ -2568,6 +3004,7 @@
     <w:p>
       <w:pPr>
         <w:spacing w:line="240" w:lineRule="auto"/>
+        <w:ind w:leftChars="200"/>
         <w:rPr>
           <w:rFonts w:hint="default" w:ascii="Segoe UI" w:hAnsi="Segoe UI" w:cs="Segoe UI"/>
           <w:sz w:val="22"/>
@@ -3954,6 +4391,8 @@
         <w:ind w:left="0"/>
         <w:rPr>
           <w:rFonts w:hint="default" w:ascii="Segoe UI" w:hAnsi="Segoe UI" w:cs="Segoe UI"/>
+          <w:b/>
+          <w:bCs/>
           <w:sz w:val="22"/>
           <w:szCs w:val="22"/>
           <w:u w:val="single"/>
@@ -3962,6 +4401,8 @@
       <w:r>
         <w:rPr>
           <w:rFonts w:hint="default" w:ascii="Segoe UI" w:hAnsi="Segoe UI" w:cs="Segoe UI"/>
+          <w:b/>
+          <w:bCs/>
           <w:sz w:val="22"/>
           <w:szCs w:val="22"/>
           <w:u w:val="single"/>
@@ -5404,7 +5845,7 @@
       <w:pPr>
         <w:numPr>
           <w:ilvl w:val="0"/>
-          <w:numId w:val="4"/>
+          <w:numId w:val="5"/>
         </w:numPr>
         <w:spacing w:before="100" w:beforeAutospacing="1" w:after="100" w:afterAutospacing="1" w:line="240" w:lineRule="auto"/>
         <w:rPr>
@@ -5463,7 +5904,7 @@
       <w:pPr>
         <w:numPr>
           <w:ilvl w:val="0"/>
-          <w:numId w:val="4"/>
+          <w:numId w:val="5"/>
         </w:numPr>
         <w:spacing w:before="100" w:beforeAutospacing="1" w:after="100" w:afterAutospacing="1" w:line="240" w:lineRule="auto"/>
         <w:rPr>
@@ -5503,7 +5944,7 @@
       <w:pPr>
         <w:numPr>
           <w:ilvl w:val="0"/>
-          <w:numId w:val="4"/>
+          <w:numId w:val="5"/>
         </w:numPr>
         <w:spacing w:before="100" w:beforeAutospacing="1" w:after="100" w:afterAutospacing="1" w:line="240" w:lineRule="auto"/>
         <w:rPr>
@@ -5624,7 +6065,7 @@
         <w:pStyle w:val="13"/>
         <w:numPr>
           <w:ilvl w:val="0"/>
-          <w:numId w:val="4"/>
+          <w:numId w:val="5"/>
         </w:numPr>
         <w:rPr>
           <w:rFonts w:hint="default" w:ascii="Segoe UI" w:hAnsi="Segoe UI" w:cs="Segoe UI"/>
@@ -5646,7 +6087,7 @@
         <w:pStyle w:val="13"/>
         <w:numPr>
           <w:ilvl w:val="0"/>
-          <w:numId w:val="4"/>
+          <w:numId w:val="5"/>
         </w:numPr>
         <w:rPr>
           <w:rFonts w:hint="default" w:ascii="Segoe UI" w:hAnsi="Segoe UI" w:cs="Segoe UI"/>
@@ -5668,7 +6109,7 @@
         <w:pStyle w:val="13"/>
         <w:numPr>
           <w:ilvl w:val="0"/>
-          <w:numId w:val="4"/>
+          <w:numId w:val="5"/>
         </w:numPr>
         <w:rPr>
           <w:rFonts w:hint="default" w:ascii="Segoe UI" w:hAnsi="Segoe UI" w:cs="Segoe UI"/>
@@ -5907,7 +6348,7 @@
                     </pic:cNvPicPr>
                   </pic:nvPicPr>
                   <pic:blipFill>
-                    <a:blip r:embed="rId4">
+                    <a:blip r:embed="rId5">
                       <a:extLst>
                         <a:ext uri="{28A0092B-C50C-407E-A947-70E740481C1C}">
                           <a14:useLocalDpi xmlns:a14="http://schemas.microsoft.com/office/drawing/2010/main" val="0"/>
@@ -6728,7 +7169,7 @@
       <w:pPr>
         <w:numPr>
           <w:ilvl w:val="0"/>
-          <w:numId w:val="5"/>
+          <w:numId w:val="6"/>
         </w:numPr>
         <w:spacing w:before="100" w:beforeAutospacing="1" w:after="100" w:afterAutospacing="1" w:line="240" w:lineRule="auto"/>
         <w:rPr>
@@ -6786,7 +7227,7 @@
       <w:pPr>
         <w:numPr>
           <w:ilvl w:val="0"/>
-          <w:numId w:val="5"/>
+          <w:numId w:val="6"/>
         </w:numPr>
         <w:spacing w:before="100" w:beforeAutospacing="1" w:after="100" w:afterAutospacing="1" w:line="240" w:lineRule="auto"/>
         <w:rPr>
@@ -7122,7 +7563,7 @@
                     </pic:cNvPicPr>
                   </pic:nvPicPr>
                   <pic:blipFill>
-                    <a:blip r:embed="rId5"/>
+                    <a:blip r:embed="rId6"/>
                     <a:srcRect l="7273" t="28714" r="57768" b="36772"/>
                     <a:stretch>
                       <a:fillRect/>
@@ -7742,20 +8183,25 @@
           <w:rFonts w:hint="default" w:ascii="Segoe UI" w:hAnsi="Segoe UI" w:cs="Segoe UI"/>
           <w:b/>
           <w:bCs/>
-          <w:sz w:val="22"/>
-          <w:szCs w:val="22"/>
-          <w:lang w:val="es-MX"/>
-        </w:rPr>
-      </w:pPr>
-    </w:p>
-    <w:p>
-      <w:pPr>
+          <w:sz w:val="28"/>
+          <w:szCs w:val="28"/>
+          <w:lang w:val="es-MX"/>
+        </w:rPr>
+      </w:pPr>
+    </w:p>
+    <w:p>
+      <w:pPr>
+        <w:numPr>
+          <w:ilvl w:val="0"/>
+          <w:numId w:val="1"/>
+        </w:numPr>
+        <w:ind w:left="0" w:leftChars="0" w:hanging="360" w:firstLineChars="0"/>
         <w:rPr>
           <w:rFonts w:hint="default" w:ascii="Segoe UI" w:hAnsi="Segoe UI" w:cs="Segoe UI"/>
           <w:b/>
           <w:bCs/>
-          <w:sz w:val="22"/>
-          <w:szCs w:val="22"/>
+          <w:sz w:val="28"/>
+          <w:szCs w:val="28"/>
           <w:lang w:val="es-MX"/>
         </w:rPr>
       </w:pPr>
@@ -7764,11 +8210,11 @@
           <w:rFonts w:hint="default" w:ascii="Segoe UI" w:hAnsi="Segoe UI" w:cs="Segoe UI"/>
           <w:b/>
           <w:bCs/>
-          <w:sz w:val="22"/>
-          <w:szCs w:val="22"/>
-          <w:lang w:val="es-MX"/>
-        </w:rPr>
-        <w:t>6 Structures</w:t>
+          <w:sz w:val="28"/>
+          <w:szCs w:val="28"/>
+          <w:lang w:val="es-MX"/>
+        </w:rPr>
+        <w:t>Structures</w:t>
       </w:r>
     </w:p>
     <w:p>
@@ -8717,6 +9163,15 @@
           <w:lang w:val="es-MX"/>
         </w:rPr>
         <w:tab/>
+      </w:r>
+      <w:r>
+        <w:rPr>
+          <w:rStyle w:val="7"/>
+          <w:rFonts w:hint="default" w:ascii="Segoe UI" w:hAnsi="Segoe UI" w:cs="Segoe UI"/>
+          <w:sz w:val="22"/>
+          <w:szCs w:val="22"/>
+          <w:lang w:val="es-MX"/>
+        </w:rPr>
         <w:t>..user1</w:t>
       </w:r>
     </w:p>
@@ -9720,7 +10175,6 @@
           <w:lang w:val="es-MX"/>
         </w:rPr>
         <w:tab/>
-        <w:t/>
       </w:r>
       <w:r>
         <w:rPr>
@@ -9731,6 +10185,15 @@
           <w:lang w:val="es-MX"/>
         </w:rPr>
         <w:tab/>
+      </w:r>
+      <w:r>
+        <w:rPr>
+          <w:rStyle w:val="7"/>
+          <w:rFonts w:hint="default" w:ascii="Segoe UI" w:hAnsi="Segoe UI" w:cs="Segoe UI"/>
+          <w:sz w:val="22"/>
+          <w:szCs w:val="22"/>
+          <w:lang w:val="es-MX"/>
+        </w:rPr>
         <w:t>//no self</w:t>
       </w:r>
     </w:p>
@@ -10436,8 +10899,6 @@
         </w:rPr>
         <w:t xml:space="preserve"> };</w:t>
       </w:r>
-      <w:bookmarkStart w:id="0" w:name="_GoBack"/>
-      <w:bookmarkEnd w:id="0"/>
     </w:p>
     <w:p>
       <w:pPr>
@@ -10671,27 +11132,2690 @@
     </w:p>
     <w:p>
       <w:pPr>
+        <w:numPr>
+          <w:ilvl w:val="0"/>
+          <w:numId w:val="1"/>
+        </w:numPr>
+        <w:ind w:left="0" w:leftChars="0" w:hanging="360" w:firstLineChars="0"/>
         <w:rPr>
           <w:rFonts w:hint="default" w:ascii="Segoe UI" w:hAnsi="Segoe UI" w:cs="Segoe UI"/>
           <w:b/>
           <w:bCs/>
-          <w:sz w:val="22"/>
-          <w:szCs w:val="22"/>
-          <w:lang w:val="es-MX"/>
-        </w:rPr>
-      </w:pPr>
-    </w:p>
-    <w:p>
-      <w:pPr>
+          <w:sz w:val="24"/>
+          <w:szCs w:val="24"/>
+          <w:lang w:val="es-MX"/>
+        </w:rPr>
+      </w:pPr>
+      <w:r>
         <w:rPr>
           <w:rFonts w:hint="default" w:ascii="Segoe UI" w:hAnsi="Segoe UI" w:cs="Segoe UI"/>
           <w:b/>
           <w:bCs/>
-          <w:sz w:val="22"/>
-          <w:szCs w:val="22"/>
-          <w:lang w:val="es-MX"/>
-        </w:rPr>
-      </w:pPr>
+          <w:sz w:val="24"/>
+          <w:szCs w:val="24"/>
+          <w:lang w:val="es-MX"/>
+        </w:rPr>
+        <w:t>Enums and pattern matching</w:t>
+      </w:r>
+    </w:p>
+    <w:p>
+      <w:pPr>
+        <w:rPr>
+          <w:rFonts w:hint="default" w:ascii="Segoe UI" w:hAnsi="Segoe UI" w:cs="Segoe UI"/>
+          <w:b w:val="0"/>
+          <w:bCs w:val="0"/>
+          <w:sz w:val="22"/>
+          <w:szCs w:val="22"/>
+          <w:lang w:val="es-MX"/>
+        </w:rPr>
+      </w:pPr>
+      <w:r>
+        <w:rPr>
+          <w:rFonts w:hint="default" w:ascii="Segoe UI" w:hAnsi="Segoe UI" w:cs="Segoe UI"/>
+          <w:b w:val="0"/>
+          <w:bCs w:val="0"/>
+          <w:sz w:val="22"/>
+          <w:szCs w:val="22"/>
+          <w:lang w:val="es-MX"/>
+        </w:rPr>
+        <w:t xml:space="preserve">Enumerators allow us to enumerate all possibilities but only choosing one. It has some properties of structs as all variants </w:t>
+      </w:r>
+      <w:r>
+        <w:rPr>
+          <w:rFonts w:hint="default" w:ascii="Segoe UI" w:hAnsi="Segoe UI"/>
+          <w:b w:val="0"/>
+          <w:bCs w:val="0"/>
+          <w:sz w:val="22"/>
+          <w:szCs w:val="22"/>
+          <w:lang w:val="es-MX"/>
+        </w:rPr>
+        <w:t xml:space="preserve">should be treated as the </w:t>
+      </w:r>
+      <w:r>
+        <w:rPr>
+          <w:rFonts w:hint="default" w:ascii="Segoe UI" w:hAnsi="Segoe UI"/>
+          <w:b w:val="0"/>
+          <w:bCs w:val="0"/>
+          <w:sz w:val="22"/>
+          <w:szCs w:val="22"/>
+          <w:u w:val="single"/>
+          <w:lang w:val="es-MX"/>
+        </w:rPr>
+        <w:t xml:space="preserve">same type. </w:t>
+      </w:r>
+    </w:p>
+    <w:tbl>
+      <w:tblPr>
+        <w:tblStyle w:val="11"/>
+        <w:tblW w:w="0" w:type="auto"/>
+        <w:tblInd w:w="0" w:type="dxa"/>
+        <w:tblBorders>
+          <w:top w:val="single" w:color="auto" w:sz="4" w:space="0"/>
+          <w:left w:val="single" w:color="auto" w:sz="4" w:space="0"/>
+          <w:bottom w:val="single" w:color="auto" w:sz="4" w:space="0"/>
+          <w:right w:val="single" w:color="auto" w:sz="4" w:space="0"/>
+          <w:insideH w:val="single" w:color="auto" w:sz="4" w:space="0"/>
+          <w:insideV w:val="single" w:color="auto" w:sz="4" w:space="0"/>
+        </w:tblBorders>
+        <w:tblLayout w:type="fixed"/>
+        <w:tblCellMar>
+          <w:left w:w="108" w:type="dxa"/>
+          <w:right w:w="108" w:type="dxa"/>
+        </w:tblCellMar>
+      </w:tblPr>
+      <w:tblGrid>
+        <w:gridCol w:w="5881"/>
+        <w:gridCol w:w="4909"/>
+      </w:tblGrid>
+      <w:tr>
+        <w:tblPrEx>
+          <w:tblBorders>
+            <w:top w:val="single" w:color="auto" w:sz="4" w:space="0"/>
+            <w:left w:val="single" w:color="auto" w:sz="4" w:space="0"/>
+            <w:bottom w:val="single" w:color="auto" w:sz="4" w:space="0"/>
+            <w:right w:val="single" w:color="auto" w:sz="4" w:space="0"/>
+            <w:insideH w:val="single" w:color="auto" w:sz="4" w:space="0"/>
+            <w:insideV w:val="single" w:color="auto" w:sz="4" w:space="0"/>
+          </w:tblBorders>
+          <w:tblCellMar>
+            <w:left w:w="108" w:type="dxa"/>
+            <w:right w:w="108" w:type="dxa"/>
+          </w:tblCellMar>
+        </w:tblPrEx>
+        <w:tc>
+          <w:tcPr>
+            <w:tcW w:w="5881" w:type="dxa"/>
+          </w:tcPr>
+          <w:p>
+            <w:pPr>
+              <w:rPr>
+                <w:rFonts w:hint="default" w:ascii="Segoe UI" w:hAnsi="Segoe UI" w:cs="Segoe UI"/>
+                <w:b w:val="0"/>
+                <w:bCs w:val="0"/>
+                <w:sz w:val="22"/>
+                <w:szCs w:val="22"/>
+                <w:vertAlign w:val="baseline"/>
+                <w:lang w:val="es-MX"/>
+              </w:rPr>
+            </w:pPr>
+            <w:r>
+              <w:rPr>
+                <w:rFonts w:hint="default" w:ascii="Segoe UI" w:hAnsi="Segoe UI" w:cs="Segoe UI"/>
+                <w:b w:val="0"/>
+                <w:bCs w:val="0"/>
+                <w:sz w:val="22"/>
+                <w:szCs w:val="22"/>
+                <w:vertAlign w:val="baseline"/>
+                <w:lang w:val="es-MX"/>
+              </w:rPr>
+              <w:t>Simple Enum and usage</w:t>
+            </w:r>
+          </w:p>
+        </w:tc>
+        <w:tc>
+          <w:tcPr>
+            <w:tcW w:w="4909" w:type="dxa"/>
+          </w:tcPr>
+          <w:p>
+            <w:pPr>
+              <w:rPr>
+                <w:rFonts w:hint="default" w:ascii="Segoe UI" w:hAnsi="Segoe UI" w:cs="Segoe UI"/>
+                <w:b w:val="0"/>
+                <w:bCs w:val="0"/>
+                <w:sz w:val="22"/>
+                <w:szCs w:val="22"/>
+                <w:vertAlign w:val="baseline"/>
+                <w:lang w:val="es-MX"/>
+              </w:rPr>
+            </w:pPr>
+            <w:r>
+              <w:rPr>
+                <w:rFonts w:hint="default" w:ascii="Segoe UI" w:hAnsi="Segoe UI" w:cs="Segoe UI"/>
+                <w:b w:val="0"/>
+                <w:bCs w:val="0"/>
+                <w:sz w:val="22"/>
+                <w:szCs w:val="22"/>
+                <w:vertAlign w:val="baseline"/>
+                <w:lang w:val="es-MX"/>
+              </w:rPr>
+              <w:t>Data embedded in the Enum</w:t>
+            </w:r>
+          </w:p>
+        </w:tc>
+      </w:tr>
+      <w:tr>
+        <w:tblPrEx>
+          <w:tblBorders>
+            <w:top w:val="single" w:color="auto" w:sz="4" w:space="0"/>
+            <w:left w:val="single" w:color="auto" w:sz="4" w:space="0"/>
+            <w:bottom w:val="single" w:color="auto" w:sz="4" w:space="0"/>
+            <w:right w:val="single" w:color="auto" w:sz="4" w:space="0"/>
+            <w:insideH w:val="single" w:color="auto" w:sz="4" w:space="0"/>
+            <w:insideV w:val="single" w:color="auto" w:sz="4" w:space="0"/>
+          </w:tblBorders>
+          <w:tblCellMar>
+            <w:left w:w="108" w:type="dxa"/>
+            <w:right w:w="108" w:type="dxa"/>
+          </w:tblCellMar>
+        </w:tblPrEx>
+        <w:tc>
+          <w:tcPr>
+            <w:tcW w:w="5881" w:type="dxa"/>
+          </w:tcPr>
+          <w:p>
+            <w:pPr>
+              <w:pStyle w:val="4"/>
+              <w:keepNext w:val="0"/>
+              <w:keepLines w:val="0"/>
+              <w:widowControl/>
+              <w:suppressLineNumbers w:val="0"/>
+              <w:rPr>
+                <w:rStyle w:val="7"/>
+                <w:rFonts w:hint="default" w:ascii="Segoe UI" w:hAnsi="Segoe UI" w:cs="Segoe UI"/>
+                <w:sz w:val="22"/>
+                <w:szCs w:val="22"/>
+              </w:rPr>
+            </w:pPr>
+            <w:r>
+              <w:rPr>
+                <w:rStyle w:val="16"/>
+                <w:rFonts w:hint="default" w:ascii="Segoe UI" w:hAnsi="Segoe UI" w:cs="Segoe UI"/>
+                <w:sz w:val="22"/>
+                <w:szCs w:val="22"/>
+              </w:rPr>
+              <w:t>enum</w:t>
+            </w:r>
+            <w:r>
+              <w:rPr>
+                <w:rFonts w:hint="default" w:ascii="Segoe UI" w:hAnsi="Segoe UI" w:cs="Segoe UI"/>
+                <w:sz w:val="22"/>
+                <w:szCs w:val="22"/>
+              </w:rPr>
+              <w:t xml:space="preserve"> </w:t>
+            </w:r>
+            <w:r>
+              <w:rPr>
+                <w:rStyle w:val="17"/>
+                <w:rFonts w:hint="default" w:ascii="Segoe UI" w:hAnsi="Segoe UI" w:cs="Segoe UI"/>
+                <w:sz w:val="22"/>
+                <w:szCs w:val="22"/>
+              </w:rPr>
+              <w:t>IpAddrKind</w:t>
+            </w:r>
+            <w:r>
+              <w:rPr>
+                <w:rStyle w:val="7"/>
+                <w:rFonts w:hint="default" w:ascii="Segoe UI" w:hAnsi="Segoe UI" w:cs="Segoe UI"/>
+                <w:sz w:val="22"/>
+                <w:szCs w:val="22"/>
+              </w:rPr>
+              <w:t xml:space="preserve"> {</w:t>
+            </w:r>
+          </w:p>
+          <w:p>
+            <w:pPr>
+              <w:pStyle w:val="4"/>
+              <w:keepNext w:val="0"/>
+              <w:keepLines w:val="0"/>
+              <w:widowControl/>
+              <w:suppressLineNumbers w:val="0"/>
+              <w:rPr>
+                <w:rStyle w:val="7"/>
+                <w:rFonts w:hint="default" w:ascii="Segoe UI" w:hAnsi="Segoe UI" w:cs="Segoe UI"/>
+                <w:sz w:val="22"/>
+                <w:szCs w:val="22"/>
+              </w:rPr>
+            </w:pPr>
+            <w:r>
+              <w:rPr>
+                <w:rStyle w:val="7"/>
+                <w:rFonts w:hint="default" w:ascii="Segoe UI" w:hAnsi="Segoe UI" w:cs="Segoe UI"/>
+                <w:sz w:val="22"/>
+                <w:szCs w:val="22"/>
+              </w:rPr>
+              <w:t xml:space="preserve">    V4,</w:t>
+            </w:r>
+          </w:p>
+          <w:p>
+            <w:pPr>
+              <w:pStyle w:val="4"/>
+              <w:keepNext w:val="0"/>
+              <w:keepLines w:val="0"/>
+              <w:widowControl/>
+              <w:suppressLineNumbers w:val="0"/>
+              <w:rPr>
+                <w:rStyle w:val="7"/>
+                <w:rFonts w:hint="default" w:ascii="Segoe UI" w:hAnsi="Segoe UI" w:cs="Segoe UI"/>
+                <w:sz w:val="22"/>
+                <w:szCs w:val="22"/>
+              </w:rPr>
+            </w:pPr>
+            <w:r>
+              <w:rPr>
+                <w:rStyle w:val="7"/>
+                <w:rFonts w:hint="default" w:ascii="Segoe UI" w:hAnsi="Segoe UI" w:cs="Segoe UI"/>
+                <w:sz w:val="22"/>
+                <w:szCs w:val="22"/>
+              </w:rPr>
+              <w:t xml:space="preserve">    V6,</w:t>
+            </w:r>
+          </w:p>
+          <w:p>
+            <w:pPr>
+              <w:pStyle w:val="4"/>
+              <w:keepNext w:val="0"/>
+              <w:keepLines w:val="0"/>
+              <w:widowControl/>
+              <w:suppressLineNumbers w:val="0"/>
+              <w:rPr>
+                <w:rFonts w:hint="default" w:ascii="Segoe UI" w:hAnsi="Segoe UI" w:cs="Segoe UI"/>
+                <w:b w:val="0"/>
+                <w:bCs w:val="0"/>
+                <w:sz w:val="22"/>
+                <w:szCs w:val="22"/>
+                <w:vertAlign w:val="baseline"/>
+                <w:lang w:val="es-MX"/>
+              </w:rPr>
+            </w:pPr>
+            <w:r>
+              <w:rPr>
+                <w:rStyle w:val="7"/>
+                <w:rFonts w:hint="default" w:ascii="Segoe UI" w:hAnsi="Segoe UI" w:cs="Segoe UI"/>
+                <w:sz w:val="22"/>
+                <w:szCs w:val="22"/>
+              </w:rPr>
+              <w:t>}</w:t>
+            </w:r>
+          </w:p>
+        </w:tc>
+        <w:tc>
+          <w:tcPr>
+            <w:tcW w:w="4909" w:type="dxa"/>
+          </w:tcPr>
+          <w:p>
+            <w:pPr>
+              <w:pStyle w:val="4"/>
+              <w:keepNext w:val="0"/>
+              <w:keepLines w:val="0"/>
+              <w:widowControl/>
+              <w:suppressLineNumbers w:val="0"/>
+              <w:rPr>
+                <w:rStyle w:val="7"/>
+                <w:rFonts w:hint="default" w:ascii="Segoe UI" w:hAnsi="Segoe UI" w:cs="Segoe UI"/>
+                <w:sz w:val="22"/>
+                <w:szCs w:val="22"/>
+              </w:rPr>
+            </w:pPr>
+            <w:r>
+              <w:rPr>
+                <w:rStyle w:val="16"/>
+                <w:rFonts w:hint="default" w:ascii="Segoe UI" w:hAnsi="Segoe UI" w:cs="Segoe UI"/>
+                <w:sz w:val="22"/>
+                <w:szCs w:val="22"/>
+              </w:rPr>
+              <w:t>enum</w:t>
+            </w:r>
+            <w:r>
+              <w:rPr>
+                <w:rFonts w:hint="default" w:ascii="Segoe UI" w:hAnsi="Segoe UI" w:cs="Segoe UI"/>
+                <w:sz w:val="22"/>
+                <w:szCs w:val="22"/>
+              </w:rPr>
+              <w:t xml:space="preserve"> </w:t>
+            </w:r>
+            <w:r>
+              <w:rPr>
+                <w:rStyle w:val="17"/>
+                <w:rFonts w:hint="default" w:ascii="Segoe UI" w:hAnsi="Segoe UI" w:cs="Segoe UI"/>
+                <w:sz w:val="22"/>
+                <w:szCs w:val="22"/>
+              </w:rPr>
+              <w:t>IpAddr</w:t>
+            </w:r>
+            <w:r>
+              <w:rPr>
+                <w:rStyle w:val="7"/>
+                <w:rFonts w:hint="default" w:ascii="Segoe UI" w:hAnsi="Segoe UI" w:cs="Segoe UI"/>
+                <w:sz w:val="22"/>
+                <w:szCs w:val="22"/>
+              </w:rPr>
+              <w:t xml:space="preserve"> {</w:t>
+            </w:r>
+          </w:p>
+          <w:p>
+            <w:pPr>
+              <w:pStyle w:val="4"/>
+              <w:keepNext w:val="0"/>
+              <w:keepLines w:val="0"/>
+              <w:widowControl/>
+              <w:suppressLineNumbers w:val="0"/>
+              <w:rPr>
+                <w:rStyle w:val="7"/>
+                <w:rFonts w:hint="default" w:ascii="Segoe UI" w:hAnsi="Segoe UI" w:cs="Segoe UI"/>
+                <w:sz w:val="22"/>
+                <w:szCs w:val="22"/>
+              </w:rPr>
+            </w:pPr>
+            <w:r>
+              <w:rPr>
+                <w:rStyle w:val="7"/>
+                <w:rFonts w:hint="default" w:ascii="Segoe UI" w:hAnsi="Segoe UI" w:cs="Segoe UI"/>
+                <w:sz w:val="22"/>
+                <w:szCs w:val="22"/>
+              </w:rPr>
+              <w:t xml:space="preserve">    V4(</w:t>
+            </w:r>
+            <w:r>
+              <w:rPr>
+                <w:rStyle w:val="18"/>
+                <w:rFonts w:hint="default" w:ascii="Segoe UI" w:hAnsi="Segoe UI" w:cs="Segoe UI"/>
+                <w:sz w:val="22"/>
+                <w:szCs w:val="22"/>
+              </w:rPr>
+              <w:t>u8</w:t>
+            </w:r>
+            <w:r>
+              <w:rPr>
+                <w:rStyle w:val="7"/>
+                <w:rFonts w:hint="default" w:ascii="Segoe UI" w:hAnsi="Segoe UI" w:cs="Segoe UI"/>
+                <w:sz w:val="22"/>
+                <w:szCs w:val="22"/>
+              </w:rPr>
+              <w:t xml:space="preserve">, </w:t>
+            </w:r>
+            <w:r>
+              <w:rPr>
+                <w:rStyle w:val="18"/>
+                <w:rFonts w:hint="default" w:ascii="Segoe UI" w:hAnsi="Segoe UI" w:cs="Segoe UI"/>
+                <w:sz w:val="22"/>
+                <w:szCs w:val="22"/>
+              </w:rPr>
+              <w:t>u8</w:t>
+            </w:r>
+            <w:r>
+              <w:rPr>
+                <w:rStyle w:val="7"/>
+                <w:rFonts w:hint="default" w:ascii="Segoe UI" w:hAnsi="Segoe UI" w:cs="Segoe UI"/>
+                <w:sz w:val="22"/>
+                <w:szCs w:val="22"/>
+              </w:rPr>
+              <w:t xml:space="preserve">, </w:t>
+            </w:r>
+            <w:r>
+              <w:rPr>
+                <w:rStyle w:val="18"/>
+                <w:rFonts w:hint="default" w:ascii="Segoe UI" w:hAnsi="Segoe UI" w:cs="Segoe UI"/>
+                <w:sz w:val="22"/>
+                <w:szCs w:val="22"/>
+              </w:rPr>
+              <w:t>u8</w:t>
+            </w:r>
+            <w:r>
+              <w:rPr>
+                <w:rStyle w:val="7"/>
+                <w:rFonts w:hint="default" w:ascii="Segoe UI" w:hAnsi="Segoe UI" w:cs="Segoe UI"/>
+                <w:sz w:val="22"/>
+                <w:szCs w:val="22"/>
+              </w:rPr>
+              <w:t xml:space="preserve">, </w:t>
+            </w:r>
+            <w:r>
+              <w:rPr>
+                <w:rStyle w:val="18"/>
+                <w:rFonts w:hint="default" w:ascii="Segoe UI" w:hAnsi="Segoe UI" w:cs="Segoe UI"/>
+                <w:sz w:val="22"/>
+                <w:szCs w:val="22"/>
+              </w:rPr>
+              <w:t>u8</w:t>
+            </w:r>
+            <w:r>
+              <w:rPr>
+                <w:rStyle w:val="7"/>
+                <w:rFonts w:hint="default" w:ascii="Segoe UI" w:hAnsi="Segoe UI" w:cs="Segoe UI"/>
+                <w:sz w:val="22"/>
+                <w:szCs w:val="22"/>
+              </w:rPr>
+              <w:t>),</w:t>
+            </w:r>
+          </w:p>
+          <w:p>
+            <w:pPr>
+              <w:pStyle w:val="4"/>
+              <w:keepNext w:val="0"/>
+              <w:keepLines w:val="0"/>
+              <w:widowControl/>
+              <w:suppressLineNumbers w:val="0"/>
+              <w:rPr>
+                <w:rStyle w:val="7"/>
+                <w:rFonts w:hint="default" w:ascii="Segoe UI" w:hAnsi="Segoe UI" w:cs="Segoe UI"/>
+                <w:sz w:val="22"/>
+                <w:szCs w:val="22"/>
+              </w:rPr>
+            </w:pPr>
+            <w:r>
+              <w:rPr>
+                <w:rStyle w:val="7"/>
+                <w:rFonts w:hint="default" w:ascii="Segoe UI" w:hAnsi="Segoe UI" w:cs="Segoe UI"/>
+                <w:sz w:val="22"/>
+                <w:szCs w:val="22"/>
+              </w:rPr>
+              <w:t xml:space="preserve">    V6(</w:t>
+            </w:r>
+            <w:r>
+              <w:rPr>
+                <w:rStyle w:val="18"/>
+                <w:rFonts w:hint="default" w:ascii="Segoe UI" w:hAnsi="Segoe UI" w:cs="Segoe UI"/>
+                <w:sz w:val="22"/>
+                <w:szCs w:val="22"/>
+              </w:rPr>
+              <w:t>String</w:t>
+            </w:r>
+            <w:r>
+              <w:rPr>
+                <w:rStyle w:val="7"/>
+                <w:rFonts w:hint="default" w:ascii="Segoe UI" w:hAnsi="Segoe UI" w:cs="Segoe UI"/>
+                <w:sz w:val="22"/>
+                <w:szCs w:val="22"/>
+              </w:rPr>
+              <w:t>),</w:t>
+            </w:r>
+          </w:p>
+          <w:p>
+            <w:pPr>
+              <w:pStyle w:val="4"/>
+              <w:keepNext w:val="0"/>
+              <w:keepLines w:val="0"/>
+              <w:widowControl/>
+              <w:suppressLineNumbers w:val="0"/>
+              <w:rPr>
+                <w:rStyle w:val="7"/>
+                <w:rFonts w:hint="default" w:ascii="Segoe UI" w:hAnsi="Segoe UI" w:cs="Segoe UI"/>
+                <w:sz w:val="22"/>
+                <w:szCs w:val="22"/>
+              </w:rPr>
+            </w:pPr>
+            <w:r>
+              <w:rPr>
+                <w:rStyle w:val="7"/>
+                <w:rFonts w:hint="default" w:ascii="Segoe UI" w:hAnsi="Segoe UI" w:cs="Segoe UI"/>
+                <w:sz w:val="22"/>
+                <w:szCs w:val="22"/>
+              </w:rPr>
+              <w:t>}</w:t>
+            </w:r>
+          </w:p>
+          <w:p>
+            <w:pPr>
+              <w:pStyle w:val="4"/>
+              <w:keepNext w:val="0"/>
+              <w:keepLines w:val="0"/>
+              <w:widowControl/>
+              <w:suppressLineNumbers w:val="0"/>
+              <w:rPr>
+                <w:rStyle w:val="7"/>
+                <w:rFonts w:hint="default" w:ascii="Segoe UI" w:hAnsi="Segoe UI" w:cs="Segoe UI"/>
+                <w:sz w:val="22"/>
+                <w:szCs w:val="22"/>
+                <w:lang w:val="es-MX"/>
+              </w:rPr>
+            </w:pPr>
+          </w:p>
+        </w:tc>
+      </w:tr>
+      <w:tr>
+        <w:tblPrEx>
+          <w:tblBorders>
+            <w:top w:val="single" w:color="auto" w:sz="4" w:space="0"/>
+            <w:left w:val="single" w:color="auto" w:sz="4" w:space="0"/>
+            <w:bottom w:val="single" w:color="auto" w:sz="4" w:space="0"/>
+            <w:right w:val="single" w:color="auto" w:sz="4" w:space="0"/>
+            <w:insideH w:val="single" w:color="auto" w:sz="4" w:space="0"/>
+            <w:insideV w:val="single" w:color="auto" w:sz="4" w:space="0"/>
+          </w:tblBorders>
+          <w:tblCellMar>
+            <w:left w:w="108" w:type="dxa"/>
+            <w:right w:w="108" w:type="dxa"/>
+          </w:tblCellMar>
+        </w:tblPrEx>
+        <w:tc>
+          <w:tcPr>
+            <w:tcW w:w="5881" w:type="dxa"/>
+          </w:tcPr>
+          <w:p>
+            <w:pPr>
+              <w:pStyle w:val="4"/>
+              <w:keepNext w:val="0"/>
+              <w:keepLines w:val="0"/>
+              <w:widowControl/>
+              <w:suppressLineNumbers w:val="0"/>
+              <w:rPr>
+                <w:rStyle w:val="7"/>
+                <w:rFonts w:hint="default" w:ascii="Segoe UI" w:hAnsi="Segoe UI" w:cs="Segoe UI"/>
+                <w:sz w:val="22"/>
+                <w:szCs w:val="22"/>
+              </w:rPr>
+            </w:pPr>
+            <w:r>
+              <w:rPr>
+                <w:rStyle w:val="16"/>
+                <w:rFonts w:hint="default" w:ascii="Segoe UI" w:hAnsi="Segoe UI" w:cs="Segoe UI"/>
+                <w:sz w:val="22"/>
+                <w:szCs w:val="22"/>
+              </w:rPr>
+              <w:t>let</w:t>
+            </w:r>
+            <w:r>
+              <w:rPr>
+                <w:rStyle w:val="7"/>
+                <w:rFonts w:hint="default" w:ascii="Segoe UI" w:hAnsi="Segoe UI" w:cs="Segoe UI"/>
+                <w:sz w:val="22"/>
+                <w:szCs w:val="22"/>
+              </w:rPr>
+              <w:t xml:space="preserve"> four = IpAddrKind::V4;</w:t>
+            </w:r>
+          </w:p>
+          <w:p>
+            <w:pPr>
+              <w:pStyle w:val="4"/>
+              <w:keepNext w:val="0"/>
+              <w:keepLines w:val="0"/>
+              <w:widowControl/>
+              <w:suppressLineNumbers w:val="0"/>
+              <w:rPr>
+                <w:rFonts w:hint="default" w:ascii="Segoe UI" w:hAnsi="Segoe UI" w:cs="Segoe UI"/>
+                <w:sz w:val="22"/>
+                <w:szCs w:val="22"/>
+              </w:rPr>
+            </w:pPr>
+            <w:r>
+              <w:rPr>
+                <w:rStyle w:val="16"/>
+                <w:rFonts w:hint="default" w:ascii="Segoe UI" w:hAnsi="Segoe UI" w:cs="Segoe UI"/>
+                <w:sz w:val="22"/>
+                <w:szCs w:val="22"/>
+              </w:rPr>
+              <w:t>let</w:t>
+            </w:r>
+            <w:r>
+              <w:rPr>
+                <w:rStyle w:val="7"/>
+                <w:rFonts w:hint="default" w:ascii="Segoe UI" w:hAnsi="Segoe UI" w:cs="Segoe UI"/>
+                <w:sz w:val="22"/>
+                <w:szCs w:val="22"/>
+              </w:rPr>
+              <w:t xml:space="preserve"> six = IpAddrKind::V6;</w:t>
+            </w:r>
+          </w:p>
+          <w:p>
+            <w:pPr>
+              <w:pStyle w:val="4"/>
+              <w:keepNext w:val="0"/>
+              <w:keepLines w:val="0"/>
+              <w:widowControl/>
+              <w:suppressLineNumbers w:val="0"/>
+              <w:rPr>
+                <w:rStyle w:val="7"/>
+                <w:rFonts w:hint="default" w:ascii="Segoe UI" w:hAnsi="Segoe UI" w:cs="Segoe UI"/>
+                <w:sz w:val="22"/>
+                <w:szCs w:val="22"/>
+                <w:lang w:val="es-MX"/>
+              </w:rPr>
+            </w:pPr>
+            <w:r>
+              <w:rPr>
+                <w:rStyle w:val="7"/>
+                <w:rFonts w:hint="default" w:ascii="Segoe UI" w:hAnsi="Segoe UI" w:cs="Segoe UI"/>
+                <w:sz w:val="22"/>
+                <w:szCs w:val="22"/>
+                <w:lang w:val="es-MX"/>
+              </w:rPr>
+              <w:t xml:space="preserve">*Note that the variants of the enum are namespaced under its </w:t>
+            </w:r>
+            <w:r>
+              <w:rPr>
+                <w:rStyle w:val="7"/>
+                <w:rFonts w:hint="default" w:ascii="Segoe UI" w:hAnsi="Segoe UI" w:cs="Segoe UI"/>
+                <w:sz w:val="22"/>
+                <w:szCs w:val="22"/>
+                <w:u w:val="single"/>
+                <w:lang w:val="es-MX"/>
+              </w:rPr>
+              <w:t>identifier</w:t>
+            </w:r>
+            <w:r>
+              <w:rPr>
+                <w:rStyle w:val="7"/>
+                <w:rFonts w:hint="default" w:ascii="Segoe UI" w:hAnsi="Segoe UI" w:cs="Segoe UI"/>
+                <w:sz w:val="22"/>
+                <w:szCs w:val="22"/>
+                <w:u w:val="none"/>
+                <w:lang w:val="es-MX"/>
+              </w:rPr>
+              <w:t>,</w:t>
+            </w:r>
+            <w:r>
+              <w:rPr>
+                <w:rStyle w:val="7"/>
+                <w:rFonts w:hint="default" w:ascii="Segoe UI" w:hAnsi="Segoe UI" w:cs="Segoe UI"/>
+                <w:sz w:val="22"/>
+                <w:szCs w:val="22"/>
+                <w:lang w:val="es-MX"/>
+              </w:rPr>
+              <w:t xml:space="preserve"> allowing either: V4 or V6. </w:t>
+            </w:r>
+          </w:p>
+          <w:p>
+            <w:pPr>
+              <w:pStyle w:val="4"/>
+              <w:keepNext w:val="0"/>
+              <w:keepLines w:val="0"/>
+              <w:widowControl/>
+              <w:suppressLineNumbers w:val="0"/>
+              <w:rPr>
+                <w:rFonts w:hint="default" w:ascii="Segoe UI" w:hAnsi="Segoe UI" w:cs="Segoe UI"/>
+                <w:color w:val="4472C4" w:themeColor="accent1"/>
+                <w:sz w:val="22"/>
+                <w:szCs w:val="22"/>
+                <w14:textFill>
+                  <w14:solidFill>
+                    <w14:schemeClr w14:val="accent1"/>
+                  </w14:solidFill>
+                </w14:textFill>
+              </w:rPr>
+            </w:pPr>
+            <w:r>
+              <w:rPr>
+                <w:rStyle w:val="16"/>
+                <w:rFonts w:hint="default" w:ascii="Segoe UI" w:hAnsi="Segoe UI" w:cs="Segoe UI"/>
+                <w:color w:val="4472C4" w:themeColor="accent1"/>
+                <w:sz w:val="22"/>
+                <w:szCs w:val="22"/>
+                <w14:textFill>
+                  <w14:solidFill>
+                    <w14:schemeClr w14:val="accent1"/>
+                  </w14:solidFill>
+                </w14:textFill>
+              </w:rPr>
+              <w:t>fn</w:t>
+            </w:r>
+            <w:r>
+              <w:rPr>
+                <w:rStyle w:val="15"/>
+                <w:rFonts w:hint="default" w:ascii="Segoe UI" w:hAnsi="Segoe UI" w:cs="Segoe UI"/>
+                <w:color w:val="4472C4" w:themeColor="accent1"/>
+                <w:sz w:val="22"/>
+                <w:szCs w:val="22"/>
+                <w14:textFill>
+                  <w14:solidFill>
+                    <w14:schemeClr w14:val="accent1"/>
+                  </w14:solidFill>
+                </w14:textFill>
+              </w:rPr>
+              <w:t xml:space="preserve"> </w:t>
+            </w:r>
+            <w:r>
+              <w:rPr>
+                <w:rStyle w:val="17"/>
+                <w:rFonts w:hint="default" w:ascii="Segoe UI" w:hAnsi="Segoe UI" w:cs="Segoe UI"/>
+                <w:color w:val="4472C4" w:themeColor="accent1"/>
+                <w:sz w:val="22"/>
+                <w:szCs w:val="22"/>
+                <w14:textFill>
+                  <w14:solidFill>
+                    <w14:schemeClr w14:val="accent1"/>
+                  </w14:solidFill>
+                </w14:textFill>
+              </w:rPr>
+              <w:t>route</w:t>
+            </w:r>
+            <w:r>
+              <w:rPr>
+                <w:rStyle w:val="7"/>
+                <w:rFonts w:hint="default" w:ascii="Segoe UI" w:hAnsi="Segoe UI" w:cs="Segoe UI"/>
+                <w:color w:val="4472C4" w:themeColor="accent1"/>
+                <w:sz w:val="22"/>
+                <w:szCs w:val="22"/>
+                <w14:textFill>
+                  <w14:solidFill>
+                    <w14:schemeClr w14:val="accent1"/>
+                  </w14:solidFill>
+                </w14:textFill>
+              </w:rPr>
+              <w:t>(</w:t>
+            </w:r>
+            <w:r>
+              <w:rPr>
+                <w:rStyle w:val="7"/>
+                <w:rFonts w:hint="default" w:ascii="Segoe UI" w:hAnsi="Segoe UI" w:cs="Segoe UI"/>
+                <w:color w:val="4472C4" w:themeColor="accent1"/>
+                <w:sz w:val="22"/>
+                <w:szCs w:val="22"/>
+                <w:lang w:val="es-MX"/>
+                <w14:textFill>
+                  <w14:solidFill>
+                    <w14:schemeClr w14:val="accent1"/>
+                  </w14:solidFill>
+                </w14:textFill>
+              </w:rPr>
+              <w:t>ip</w:t>
+            </w:r>
+            <w:r>
+              <w:rPr>
+                <w:rStyle w:val="7"/>
+                <w:rFonts w:hint="default" w:ascii="Segoe UI" w:hAnsi="Segoe UI" w:cs="Segoe UI"/>
+                <w:color w:val="4472C4" w:themeColor="accent1"/>
+                <w:sz w:val="22"/>
+                <w:szCs w:val="22"/>
+                <w14:textFill>
+                  <w14:solidFill>
+                    <w14:schemeClr w14:val="accent1"/>
+                  </w14:solidFill>
+                </w14:textFill>
+              </w:rPr>
+              <w:t xml:space="preserve">: </w:t>
+            </w:r>
+            <w:r>
+              <w:rPr>
+                <w:rStyle w:val="7"/>
+                <w:rFonts w:hint="default" w:ascii="Segoe UI" w:hAnsi="Segoe UI" w:cs="Segoe UI"/>
+                <w:color w:val="4472C4" w:themeColor="accent1"/>
+                <w:sz w:val="22"/>
+                <w:szCs w:val="22"/>
+                <w:u w:val="single"/>
+                <w14:textFill>
+                  <w14:solidFill>
+                    <w14:schemeClr w14:val="accent1"/>
+                  </w14:solidFill>
+                </w14:textFill>
+              </w:rPr>
+              <w:t>IpAddrKind</w:t>
+            </w:r>
+            <w:r>
+              <w:rPr>
+                <w:rStyle w:val="7"/>
+                <w:rFonts w:hint="default" w:ascii="Segoe UI" w:hAnsi="Segoe UI" w:cs="Segoe UI"/>
+                <w:color w:val="4472C4" w:themeColor="accent1"/>
+                <w:sz w:val="22"/>
+                <w:szCs w:val="22"/>
+                <w14:textFill>
+                  <w14:solidFill>
+                    <w14:schemeClr w14:val="accent1"/>
+                  </w14:solidFill>
+                </w14:textFill>
+              </w:rPr>
+              <w:t>) { }</w:t>
+            </w:r>
+          </w:p>
+          <w:p>
+            <w:pPr>
+              <w:pStyle w:val="4"/>
+              <w:keepNext w:val="0"/>
+              <w:keepLines w:val="0"/>
+              <w:widowControl/>
+              <w:suppressLineNumbers w:val="0"/>
+              <w:rPr>
+                <w:rStyle w:val="7"/>
+                <w:rFonts w:hint="default" w:ascii="Segoe UI" w:hAnsi="Segoe UI" w:cs="Segoe UI"/>
+                <w:sz w:val="22"/>
+                <w:szCs w:val="22"/>
+                <w:lang w:val="es-MX"/>
+              </w:rPr>
+            </w:pPr>
+          </w:p>
+        </w:tc>
+        <w:tc>
+          <w:tcPr>
+            <w:tcW w:w="4909" w:type="dxa"/>
+          </w:tcPr>
+          <w:p>
+            <w:pPr>
+              <w:pStyle w:val="4"/>
+              <w:keepNext w:val="0"/>
+              <w:keepLines w:val="0"/>
+              <w:widowControl/>
+              <w:suppressLineNumbers w:val="0"/>
+              <w:rPr>
+                <w:rStyle w:val="7"/>
+                <w:rFonts w:hint="default" w:ascii="Segoe UI" w:hAnsi="Segoe UI" w:cs="Segoe UI"/>
+                <w:sz w:val="22"/>
+                <w:szCs w:val="22"/>
+              </w:rPr>
+            </w:pPr>
+            <w:r>
+              <w:rPr>
+                <w:rStyle w:val="16"/>
+                <w:rFonts w:hint="default" w:ascii="Segoe UI" w:hAnsi="Segoe UI" w:cs="Segoe UI"/>
+                <w:sz w:val="22"/>
+                <w:szCs w:val="22"/>
+              </w:rPr>
+              <w:t>let</w:t>
+            </w:r>
+            <w:r>
+              <w:rPr>
+                <w:rStyle w:val="7"/>
+                <w:rFonts w:hint="default" w:ascii="Segoe UI" w:hAnsi="Segoe UI" w:cs="Segoe UI"/>
+                <w:sz w:val="22"/>
+                <w:szCs w:val="22"/>
+              </w:rPr>
+              <w:t xml:space="preserve"> home = IpAddr::V4(</w:t>
+            </w:r>
+            <w:r>
+              <w:rPr>
+                <w:rStyle w:val="19"/>
+                <w:rFonts w:hint="default" w:ascii="Segoe UI" w:hAnsi="Segoe UI" w:cs="Segoe UI"/>
+                <w:sz w:val="22"/>
+                <w:szCs w:val="22"/>
+                <w:lang w:val="es-MX"/>
+              </w:rPr>
+              <w:t>192</w:t>
+            </w:r>
+            <w:r>
+              <w:rPr>
+                <w:rStyle w:val="7"/>
+                <w:rFonts w:hint="default" w:ascii="Segoe UI" w:hAnsi="Segoe UI" w:cs="Segoe UI"/>
+                <w:sz w:val="22"/>
+                <w:szCs w:val="22"/>
+              </w:rPr>
+              <w:t>,</w:t>
+            </w:r>
+            <w:r>
+              <w:rPr>
+                <w:rStyle w:val="7"/>
+                <w:rFonts w:hint="default" w:ascii="Segoe UI" w:hAnsi="Segoe UI" w:cs="Segoe UI"/>
+                <w:sz w:val="22"/>
+                <w:szCs w:val="22"/>
+                <w:lang w:val="es-MX"/>
+              </w:rPr>
+              <w:t xml:space="preserve"> 168</w:t>
+            </w:r>
+            <w:r>
+              <w:rPr>
+                <w:rStyle w:val="7"/>
+                <w:rFonts w:hint="default" w:ascii="Segoe UI" w:hAnsi="Segoe UI" w:cs="Segoe UI"/>
+                <w:sz w:val="22"/>
+                <w:szCs w:val="22"/>
+              </w:rPr>
+              <w:t>,</w:t>
+            </w:r>
+            <w:r>
+              <w:rPr>
+                <w:rStyle w:val="7"/>
+                <w:rFonts w:hint="default" w:ascii="Segoe UI" w:hAnsi="Segoe UI" w:cs="Segoe UI"/>
+                <w:sz w:val="22"/>
+                <w:szCs w:val="22"/>
+                <w:lang w:val="es-MX"/>
+              </w:rPr>
+              <w:t xml:space="preserve"> 50</w:t>
+            </w:r>
+            <w:r>
+              <w:rPr>
+                <w:rStyle w:val="7"/>
+                <w:rFonts w:hint="default" w:ascii="Segoe UI" w:hAnsi="Segoe UI" w:cs="Segoe UI"/>
+                <w:sz w:val="22"/>
+                <w:szCs w:val="22"/>
+              </w:rPr>
+              <w:t>,</w:t>
+            </w:r>
+            <w:r>
+              <w:rPr>
+                <w:rStyle w:val="7"/>
+                <w:rFonts w:hint="default" w:ascii="Segoe UI" w:hAnsi="Segoe UI" w:cs="Segoe UI"/>
+                <w:sz w:val="22"/>
+                <w:szCs w:val="22"/>
+                <w:lang w:val="es-MX"/>
+              </w:rPr>
+              <w:t xml:space="preserve"> </w:t>
+            </w:r>
+            <w:r>
+              <w:rPr>
+                <w:rStyle w:val="19"/>
+                <w:rFonts w:hint="default" w:ascii="Segoe UI" w:hAnsi="Segoe UI" w:cs="Segoe UI"/>
+                <w:sz w:val="22"/>
+                <w:szCs w:val="22"/>
+              </w:rPr>
+              <w:t>1</w:t>
+            </w:r>
+            <w:r>
+              <w:rPr>
+                <w:rStyle w:val="7"/>
+                <w:rFonts w:hint="default" w:ascii="Segoe UI" w:hAnsi="Segoe UI" w:cs="Segoe UI"/>
+                <w:sz w:val="22"/>
+                <w:szCs w:val="22"/>
+              </w:rPr>
+              <w:t>);</w:t>
+            </w:r>
+          </w:p>
+          <w:p>
+            <w:pPr>
+              <w:pStyle w:val="4"/>
+              <w:keepNext w:val="0"/>
+              <w:keepLines w:val="0"/>
+              <w:widowControl/>
+              <w:suppressLineNumbers w:val="0"/>
+              <w:rPr>
+                <w:rFonts w:hint="default" w:ascii="Segoe UI" w:hAnsi="Segoe UI" w:cs="Segoe UI"/>
+                <w:sz w:val="22"/>
+                <w:szCs w:val="22"/>
+              </w:rPr>
+            </w:pPr>
+            <w:r>
+              <w:rPr>
+                <w:rStyle w:val="16"/>
+                <w:rFonts w:hint="default" w:ascii="Segoe UI" w:hAnsi="Segoe UI" w:cs="Segoe UI"/>
+                <w:sz w:val="22"/>
+                <w:szCs w:val="22"/>
+              </w:rPr>
+              <w:t>let</w:t>
+            </w:r>
+            <w:r>
+              <w:rPr>
+                <w:rStyle w:val="7"/>
+                <w:rFonts w:hint="default" w:ascii="Segoe UI" w:hAnsi="Segoe UI" w:cs="Segoe UI"/>
+                <w:sz w:val="22"/>
+                <w:szCs w:val="22"/>
+              </w:rPr>
+              <w:t xml:space="preserve"> loopback = IpAddr::V6(</w:t>
+            </w:r>
+            <w:r>
+              <w:rPr>
+                <w:rStyle w:val="18"/>
+                <w:rFonts w:hint="default" w:ascii="Segoe UI" w:hAnsi="Segoe UI" w:cs="Segoe UI"/>
+                <w:sz w:val="22"/>
+                <w:szCs w:val="22"/>
+              </w:rPr>
+              <w:t>String</w:t>
+            </w:r>
+            <w:r>
+              <w:rPr>
+                <w:rStyle w:val="7"/>
+                <w:rFonts w:hint="default" w:ascii="Segoe UI" w:hAnsi="Segoe UI" w:cs="Segoe UI"/>
+                <w:sz w:val="22"/>
+                <w:szCs w:val="22"/>
+              </w:rPr>
+              <w:t>::from(</w:t>
+            </w:r>
+            <w:r>
+              <w:rPr>
+                <w:rStyle w:val="20"/>
+                <w:rFonts w:hint="default" w:ascii="Segoe UI" w:hAnsi="Segoe UI" w:cs="Segoe UI"/>
+                <w:sz w:val="22"/>
+                <w:szCs w:val="22"/>
+              </w:rPr>
+              <w:t>"::1"</w:t>
+            </w:r>
+            <w:r>
+              <w:rPr>
+                <w:rStyle w:val="7"/>
+                <w:rFonts w:hint="default" w:ascii="Segoe UI" w:hAnsi="Segoe UI" w:cs="Segoe UI"/>
+                <w:sz w:val="22"/>
+                <w:szCs w:val="22"/>
+              </w:rPr>
+              <w:t>));</w:t>
+            </w:r>
+          </w:p>
+          <w:p>
+            <w:pPr>
+              <w:rPr>
+                <w:rFonts w:hint="default" w:ascii="Segoe UI" w:hAnsi="Segoe UI" w:cs="Segoe UI"/>
+                <w:b w:val="0"/>
+                <w:bCs w:val="0"/>
+                <w:sz w:val="22"/>
+                <w:szCs w:val="22"/>
+                <w:vertAlign w:val="baseline"/>
+                <w:lang w:val="es-MX"/>
+              </w:rPr>
+            </w:pPr>
+          </w:p>
+        </w:tc>
+      </w:tr>
+    </w:tbl>
+    <w:p>
+      <w:pPr>
+        <w:rPr>
+          <w:rFonts w:hint="default" w:ascii="Segoe UI" w:hAnsi="Segoe UI" w:cs="Segoe UI"/>
+          <w:b w:val="0"/>
+          <w:bCs w:val="0"/>
+          <w:sz w:val="22"/>
+          <w:szCs w:val="22"/>
+          <w:lang w:val="es-MX"/>
+        </w:rPr>
+      </w:pPr>
+    </w:p>
+    <w:p>
+      <w:pPr>
+        <w:rPr>
+          <w:rFonts w:hint="default" w:ascii="Segoe UI" w:hAnsi="Segoe UI" w:cs="Segoe UI"/>
+          <w:b w:val="0"/>
+          <w:bCs w:val="0"/>
+          <w:sz w:val="22"/>
+          <w:szCs w:val="22"/>
+          <w:lang w:val="es-MX"/>
+        </w:rPr>
+      </w:pPr>
+    </w:p>
+    <w:p>
+      <w:pPr>
+        <w:rPr>
+          <w:rFonts w:hint="default" w:ascii="Segoe UI" w:hAnsi="Segoe UI" w:cs="Segoe UI"/>
+          <w:b/>
+          <w:bCs/>
+          <w:sz w:val="22"/>
+          <w:szCs w:val="22"/>
+          <w:lang w:val="es-MX"/>
+        </w:rPr>
+      </w:pPr>
+      <w:r>
+        <w:rPr>
+          <w:rFonts w:hint="default" w:ascii="Segoe UI" w:hAnsi="Segoe UI" w:cs="Segoe UI"/>
+          <w:b/>
+          <w:bCs/>
+          <w:sz w:val="22"/>
+          <w:szCs w:val="22"/>
+          <w:lang w:val="es-MX"/>
+        </w:rPr>
+        <w:t>Using methods and associated functions on Enums</w:t>
+      </w:r>
+    </w:p>
+    <w:p>
+      <w:pPr>
+        <w:pStyle w:val="4"/>
+        <w:keepNext w:val="0"/>
+        <w:keepLines w:val="0"/>
+        <w:widowControl/>
+        <w:suppressLineNumbers w:val="0"/>
+        <w:rPr>
+          <w:rStyle w:val="16"/>
+          <w:rFonts w:hint="default" w:ascii="Segoe UI" w:hAnsi="Segoe UI" w:cs="Segoe UI"/>
+          <w:sz w:val="22"/>
+          <w:szCs w:val="22"/>
+          <w:lang w:val="es-MX"/>
+        </w:rPr>
+      </w:pPr>
+      <w:r>
+        <w:rPr>
+          <w:rStyle w:val="16"/>
+          <w:rFonts w:hint="default" w:ascii="Segoe UI" w:hAnsi="Segoe UI" w:cs="Segoe UI"/>
+          <w:sz w:val="22"/>
+          <w:szCs w:val="22"/>
+          <w:lang w:val="es-MX"/>
+        </w:rPr>
+        <w:t>J</w:t>
+      </w:r>
+      <w:r>
+        <w:rPr>
+          <w:rStyle w:val="16"/>
+          <w:rFonts w:hint="default" w:ascii="Segoe UI" w:hAnsi="Segoe UI" w:cs="Segoe UI"/>
+          <w:sz w:val="22"/>
+          <w:szCs w:val="22"/>
+        </w:rPr>
+        <w:t xml:space="preserve">ust as we’re able to define methods on structs using </w:t>
+      </w:r>
+      <w:r>
+        <w:rPr>
+          <w:rStyle w:val="16"/>
+          <w:rFonts w:hint="default" w:ascii="Segoe UI" w:hAnsi="Segoe UI" w:cs="Segoe UI"/>
+          <w:color w:val="ED7D31" w:themeColor="accent2"/>
+          <w:sz w:val="22"/>
+          <w:szCs w:val="22"/>
+          <w14:textFill>
+            <w14:solidFill>
+              <w14:schemeClr w14:val="accent2"/>
+            </w14:solidFill>
+          </w14:textFill>
+        </w:rPr>
+        <w:t>impl</w:t>
+      </w:r>
+      <w:r>
+        <w:rPr>
+          <w:rStyle w:val="16"/>
+          <w:rFonts w:hint="default" w:ascii="Segoe UI" w:hAnsi="Segoe UI" w:cs="Segoe UI"/>
+          <w:sz w:val="22"/>
+          <w:szCs w:val="22"/>
+        </w:rPr>
+        <w:t>, we’re also able to define methods on enums</w:t>
+      </w:r>
+      <w:r>
+        <w:rPr>
+          <w:rStyle w:val="16"/>
+          <w:rFonts w:hint="default" w:ascii="Segoe UI" w:hAnsi="Segoe UI" w:cs="Segoe UI"/>
+          <w:sz w:val="22"/>
+          <w:szCs w:val="22"/>
+          <w:lang w:val="es-MX"/>
+        </w:rPr>
+        <w:t>. E.g.</w:t>
+      </w:r>
+    </w:p>
+    <w:p>
+      <w:pPr>
+        <w:pStyle w:val="4"/>
+        <w:keepNext w:val="0"/>
+        <w:keepLines w:val="0"/>
+        <w:widowControl/>
+        <w:suppressLineNumbers w:val="0"/>
+        <w:ind w:leftChars="300"/>
+        <w:rPr>
+          <w:rStyle w:val="7"/>
+          <w:rFonts w:hint="default" w:ascii="Segoe UI" w:hAnsi="Segoe UI" w:cs="Segoe UI"/>
+          <w:sz w:val="22"/>
+          <w:szCs w:val="22"/>
+        </w:rPr>
+      </w:pPr>
+      <w:r>
+        <w:rPr>
+          <w:rStyle w:val="16"/>
+          <w:rFonts w:hint="default" w:ascii="Segoe UI" w:hAnsi="Segoe UI" w:cs="Segoe UI"/>
+          <w:sz w:val="22"/>
+          <w:szCs w:val="22"/>
+        </w:rPr>
+        <w:t>enum</w:t>
+      </w:r>
+      <w:r>
+        <w:rPr>
+          <w:rFonts w:hint="default" w:ascii="Segoe UI" w:hAnsi="Segoe UI" w:cs="Segoe UI"/>
+          <w:sz w:val="22"/>
+          <w:szCs w:val="22"/>
+        </w:rPr>
+        <w:t xml:space="preserve"> </w:t>
+      </w:r>
+      <w:r>
+        <w:rPr>
+          <w:rStyle w:val="17"/>
+          <w:rFonts w:hint="default" w:ascii="Segoe UI" w:hAnsi="Segoe UI" w:cs="Segoe UI"/>
+          <w:sz w:val="22"/>
+          <w:szCs w:val="22"/>
+        </w:rPr>
+        <w:t>Message</w:t>
+      </w:r>
+      <w:r>
+        <w:rPr>
+          <w:rStyle w:val="7"/>
+          <w:rFonts w:hint="default" w:ascii="Segoe UI" w:hAnsi="Segoe UI" w:cs="Segoe UI"/>
+          <w:sz w:val="22"/>
+          <w:szCs w:val="22"/>
+        </w:rPr>
+        <w:t xml:space="preserve"> {</w:t>
+      </w:r>
+    </w:p>
+    <w:p>
+      <w:pPr>
+        <w:pStyle w:val="4"/>
+        <w:keepNext w:val="0"/>
+        <w:keepLines w:val="0"/>
+        <w:widowControl/>
+        <w:suppressLineNumbers w:val="0"/>
+        <w:ind w:leftChars="300"/>
+        <w:rPr>
+          <w:rStyle w:val="7"/>
+          <w:rFonts w:hint="default" w:ascii="Segoe UI" w:hAnsi="Segoe UI" w:cs="Segoe UI"/>
+          <w:sz w:val="22"/>
+          <w:szCs w:val="22"/>
+        </w:rPr>
+      </w:pPr>
+      <w:r>
+        <w:rPr>
+          <w:rStyle w:val="7"/>
+          <w:rFonts w:hint="default" w:ascii="Segoe UI" w:hAnsi="Segoe UI" w:cs="Segoe UI"/>
+          <w:sz w:val="22"/>
+          <w:szCs w:val="22"/>
+        </w:rPr>
+        <w:t xml:space="preserve">    Quit,</w:t>
+      </w:r>
+    </w:p>
+    <w:p>
+      <w:pPr>
+        <w:pStyle w:val="4"/>
+        <w:keepNext w:val="0"/>
+        <w:keepLines w:val="0"/>
+        <w:widowControl/>
+        <w:suppressLineNumbers w:val="0"/>
+        <w:ind w:leftChars="300"/>
+        <w:rPr>
+          <w:rStyle w:val="7"/>
+          <w:rFonts w:hint="default" w:ascii="Segoe UI" w:hAnsi="Segoe UI" w:cs="Segoe UI"/>
+          <w:sz w:val="22"/>
+          <w:szCs w:val="22"/>
+        </w:rPr>
+      </w:pPr>
+      <w:r>
+        <w:rPr>
+          <w:rStyle w:val="7"/>
+          <w:rFonts w:hint="default" w:ascii="Segoe UI" w:hAnsi="Segoe UI" w:cs="Segoe UI"/>
+          <w:sz w:val="22"/>
+          <w:szCs w:val="22"/>
+        </w:rPr>
+        <w:t xml:space="preserve">    Move { x: </w:t>
+      </w:r>
+      <w:r>
+        <w:rPr>
+          <w:rStyle w:val="18"/>
+          <w:rFonts w:hint="default" w:ascii="Segoe UI" w:hAnsi="Segoe UI" w:cs="Segoe UI"/>
+          <w:sz w:val="22"/>
+          <w:szCs w:val="22"/>
+        </w:rPr>
+        <w:t>i32</w:t>
+      </w:r>
+      <w:r>
+        <w:rPr>
+          <w:rStyle w:val="7"/>
+          <w:rFonts w:hint="default" w:ascii="Segoe UI" w:hAnsi="Segoe UI" w:cs="Segoe UI"/>
+          <w:sz w:val="22"/>
+          <w:szCs w:val="22"/>
+        </w:rPr>
+        <w:t xml:space="preserve">, y: </w:t>
+      </w:r>
+      <w:r>
+        <w:rPr>
+          <w:rStyle w:val="18"/>
+          <w:rFonts w:hint="default" w:ascii="Segoe UI" w:hAnsi="Segoe UI" w:cs="Segoe UI"/>
+          <w:sz w:val="22"/>
+          <w:szCs w:val="22"/>
+        </w:rPr>
+        <w:t>i32</w:t>
+      </w:r>
+      <w:r>
+        <w:rPr>
+          <w:rStyle w:val="7"/>
+          <w:rFonts w:hint="default" w:ascii="Segoe UI" w:hAnsi="Segoe UI" w:cs="Segoe UI"/>
+          <w:sz w:val="22"/>
+          <w:szCs w:val="22"/>
+        </w:rPr>
+        <w:t xml:space="preserve"> },</w:t>
+      </w:r>
+    </w:p>
+    <w:p>
+      <w:pPr>
+        <w:pStyle w:val="4"/>
+        <w:keepNext w:val="0"/>
+        <w:keepLines w:val="0"/>
+        <w:widowControl/>
+        <w:suppressLineNumbers w:val="0"/>
+        <w:ind w:leftChars="300"/>
+        <w:rPr>
+          <w:rStyle w:val="7"/>
+          <w:rFonts w:hint="default" w:ascii="Segoe UI" w:hAnsi="Segoe UI" w:cs="Segoe UI"/>
+          <w:sz w:val="22"/>
+          <w:szCs w:val="22"/>
+        </w:rPr>
+      </w:pPr>
+      <w:r>
+        <w:rPr>
+          <w:rStyle w:val="7"/>
+          <w:rFonts w:hint="default" w:ascii="Segoe UI" w:hAnsi="Segoe UI" w:cs="Segoe UI"/>
+          <w:sz w:val="22"/>
+          <w:szCs w:val="22"/>
+        </w:rPr>
+        <w:t xml:space="preserve">    Write(</w:t>
+      </w:r>
+      <w:r>
+        <w:rPr>
+          <w:rStyle w:val="18"/>
+          <w:rFonts w:hint="default" w:ascii="Segoe UI" w:hAnsi="Segoe UI" w:cs="Segoe UI"/>
+          <w:sz w:val="22"/>
+          <w:szCs w:val="22"/>
+        </w:rPr>
+        <w:t>String</w:t>
+      </w:r>
+      <w:r>
+        <w:rPr>
+          <w:rStyle w:val="7"/>
+          <w:rFonts w:hint="default" w:ascii="Segoe UI" w:hAnsi="Segoe UI" w:cs="Segoe UI"/>
+          <w:sz w:val="22"/>
+          <w:szCs w:val="22"/>
+        </w:rPr>
+        <w:t>),</w:t>
+      </w:r>
+    </w:p>
+    <w:p>
+      <w:pPr>
+        <w:pStyle w:val="4"/>
+        <w:keepNext w:val="0"/>
+        <w:keepLines w:val="0"/>
+        <w:widowControl/>
+        <w:suppressLineNumbers w:val="0"/>
+        <w:ind w:leftChars="300"/>
+        <w:rPr>
+          <w:rStyle w:val="7"/>
+          <w:rFonts w:hint="default" w:ascii="Segoe UI" w:hAnsi="Segoe UI" w:cs="Segoe UI"/>
+          <w:sz w:val="22"/>
+          <w:szCs w:val="22"/>
+        </w:rPr>
+      </w:pPr>
+      <w:r>
+        <w:rPr>
+          <w:rStyle w:val="7"/>
+          <w:rFonts w:hint="default" w:ascii="Segoe UI" w:hAnsi="Segoe UI" w:cs="Segoe UI"/>
+          <w:sz w:val="22"/>
+          <w:szCs w:val="22"/>
+        </w:rPr>
+        <w:t xml:space="preserve">    ChangeColor(</w:t>
+      </w:r>
+      <w:r>
+        <w:rPr>
+          <w:rStyle w:val="18"/>
+          <w:rFonts w:hint="default" w:ascii="Segoe UI" w:hAnsi="Segoe UI" w:cs="Segoe UI"/>
+          <w:sz w:val="22"/>
+          <w:szCs w:val="22"/>
+        </w:rPr>
+        <w:t>i32</w:t>
+      </w:r>
+      <w:r>
+        <w:rPr>
+          <w:rStyle w:val="7"/>
+          <w:rFonts w:hint="default" w:ascii="Segoe UI" w:hAnsi="Segoe UI" w:cs="Segoe UI"/>
+          <w:sz w:val="22"/>
+          <w:szCs w:val="22"/>
+        </w:rPr>
+        <w:t xml:space="preserve">, </w:t>
+      </w:r>
+      <w:r>
+        <w:rPr>
+          <w:rStyle w:val="18"/>
+          <w:rFonts w:hint="default" w:ascii="Segoe UI" w:hAnsi="Segoe UI" w:cs="Segoe UI"/>
+          <w:sz w:val="22"/>
+          <w:szCs w:val="22"/>
+        </w:rPr>
+        <w:t>i32</w:t>
+      </w:r>
+      <w:r>
+        <w:rPr>
+          <w:rStyle w:val="7"/>
+          <w:rFonts w:hint="default" w:ascii="Segoe UI" w:hAnsi="Segoe UI" w:cs="Segoe UI"/>
+          <w:sz w:val="22"/>
+          <w:szCs w:val="22"/>
+        </w:rPr>
+        <w:t xml:space="preserve">, </w:t>
+      </w:r>
+      <w:r>
+        <w:rPr>
+          <w:rStyle w:val="18"/>
+          <w:rFonts w:hint="default" w:ascii="Segoe UI" w:hAnsi="Segoe UI" w:cs="Segoe UI"/>
+          <w:sz w:val="22"/>
+          <w:szCs w:val="22"/>
+        </w:rPr>
+        <w:t>i32</w:t>
+      </w:r>
+      <w:r>
+        <w:rPr>
+          <w:rStyle w:val="7"/>
+          <w:rFonts w:hint="default" w:ascii="Segoe UI" w:hAnsi="Segoe UI" w:cs="Segoe UI"/>
+          <w:sz w:val="22"/>
+          <w:szCs w:val="22"/>
+        </w:rPr>
+        <w:t>),</w:t>
+      </w:r>
+    </w:p>
+    <w:p>
+      <w:pPr>
+        <w:pStyle w:val="4"/>
+        <w:keepNext w:val="0"/>
+        <w:keepLines w:val="0"/>
+        <w:widowControl/>
+        <w:suppressLineNumbers w:val="0"/>
+        <w:ind w:leftChars="300"/>
+        <w:rPr>
+          <w:rStyle w:val="7"/>
+          <w:rFonts w:hint="default" w:ascii="Segoe UI" w:hAnsi="Segoe UI" w:cs="Segoe UI"/>
+          <w:sz w:val="22"/>
+          <w:szCs w:val="22"/>
+        </w:rPr>
+      </w:pPr>
+      <w:r>
+        <w:rPr>
+          <w:rStyle w:val="7"/>
+          <w:rFonts w:hint="default" w:ascii="Segoe UI" w:hAnsi="Segoe UI" w:cs="Segoe UI"/>
+          <w:sz w:val="22"/>
+          <w:szCs w:val="22"/>
+        </w:rPr>
+        <w:t>}</w:t>
+      </w:r>
+    </w:p>
+    <w:p>
+      <w:pPr>
+        <w:pStyle w:val="4"/>
+        <w:keepNext w:val="0"/>
+        <w:keepLines w:val="0"/>
+        <w:widowControl/>
+        <w:suppressLineNumbers w:val="0"/>
+        <w:ind w:leftChars="300"/>
+        <w:rPr>
+          <w:rStyle w:val="7"/>
+          <w:rFonts w:hint="default" w:ascii="Segoe UI" w:hAnsi="Segoe UI" w:cs="Segoe UI"/>
+          <w:sz w:val="22"/>
+          <w:szCs w:val="22"/>
+        </w:rPr>
+      </w:pPr>
+    </w:p>
+    <w:p>
+      <w:pPr>
+        <w:pStyle w:val="4"/>
+        <w:keepNext w:val="0"/>
+        <w:keepLines w:val="0"/>
+        <w:widowControl/>
+        <w:suppressLineNumbers w:val="0"/>
+        <w:ind w:leftChars="300"/>
+        <w:rPr>
+          <w:rStyle w:val="7"/>
+          <w:rFonts w:hint="default" w:ascii="Segoe UI" w:hAnsi="Segoe UI" w:cs="Segoe UI"/>
+          <w:sz w:val="22"/>
+          <w:szCs w:val="22"/>
+        </w:rPr>
+      </w:pPr>
+      <w:r>
+        <w:rPr>
+          <w:rStyle w:val="16"/>
+          <w:rFonts w:hint="default" w:ascii="Segoe UI" w:hAnsi="Segoe UI" w:cs="Segoe UI"/>
+          <w:color w:val="ED7D31" w:themeColor="accent2"/>
+          <w:sz w:val="22"/>
+          <w:szCs w:val="22"/>
+          <w14:textFill>
+            <w14:solidFill>
+              <w14:schemeClr w14:val="accent2"/>
+            </w14:solidFill>
+          </w14:textFill>
+        </w:rPr>
+        <w:t>impl</w:t>
+      </w:r>
+      <w:r>
+        <w:rPr>
+          <w:rStyle w:val="7"/>
+          <w:rFonts w:hint="default" w:ascii="Segoe UI" w:hAnsi="Segoe UI" w:cs="Segoe UI"/>
+          <w:color w:val="ED7D31" w:themeColor="accent2"/>
+          <w:sz w:val="22"/>
+          <w:szCs w:val="22"/>
+          <w14:textFill>
+            <w14:solidFill>
+              <w14:schemeClr w14:val="accent2"/>
+            </w14:solidFill>
+          </w14:textFill>
+        </w:rPr>
+        <w:t xml:space="preserve"> </w:t>
+      </w:r>
+      <w:r>
+        <w:rPr>
+          <w:rStyle w:val="7"/>
+          <w:rFonts w:hint="default" w:ascii="Segoe UI" w:hAnsi="Segoe UI" w:cs="Segoe UI"/>
+          <w:sz w:val="22"/>
+          <w:szCs w:val="22"/>
+        </w:rPr>
+        <w:t>Message {</w:t>
+      </w:r>
+    </w:p>
+    <w:p>
+      <w:pPr>
+        <w:pStyle w:val="4"/>
+        <w:keepNext w:val="0"/>
+        <w:keepLines w:val="0"/>
+        <w:widowControl/>
+        <w:suppressLineNumbers w:val="0"/>
+        <w:ind w:leftChars="300"/>
+        <w:rPr>
+          <w:rStyle w:val="7"/>
+          <w:rFonts w:hint="default" w:ascii="Segoe UI" w:hAnsi="Segoe UI" w:cs="Segoe UI"/>
+          <w:sz w:val="22"/>
+          <w:szCs w:val="22"/>
+        </w:rPr>
+      </w:pPr>
+      <w:r>
+        <w:rPr>
+          <w:rStyle w:val="7"/>
+          <w:rFonts w:hint="default" w:ascii="Segoe UI" w:hAnsi="Segoe UI" w:cs="Segoe UI"/>
+          <w:sz w:val="22"/>
+          <w:szCs w:val="22"/>
+        </w:rPr>
+        <w:t xml:space="preserve">    </w:t>
+      </w:r>
+      <w:r>
+        <w:rPr>
+          <w:rStyle w:val="16"/>
+          <w:rFonts w:hint="default" w:ascii="Segoe UI" w:hAnsi="Segoe UI" w:cs="Segoe UI"/>
+          <w:sz w:val="22"/>
+          <w:szCs w:val="22"/>
+        </w:rPr>
+        <w:t>fn</w:t>
+      </w:r>
+      <w:r>
+        <w:rPr>
+          <w:rStyle w:val="15"/>
+          <w:rFonts w:hint="default" w:ascii="Segoe UI" w:hAnsi="Segoe UI" w:cs="Segoe UI"/>
+          <w:sz w:val="22"/>
+          <w:szCs w:val="22"/>
+        </w:rPr>
+        <w:t xml:space="preserve"> </w:t>
+      </w:r>
+      <w:r>
+        <w:rPr>
+          <w:rStyle w:val="17"/>
+          <w:rFonts w:hint="default" w:ascii="Segoe UI" w:hAnsi="Segoe UI" w:cs="Segoe UI"/>
+          <w:sz w:val="22"/>
+          <w:szCs w:val="22"/>
+        </w:rPr>
+        <w:t>call</w:t>
+      </w:r>
+      <w:r>
+        <w:rPr>
+          <w:rStyle w:val="7"/>
+          <w:rFonts w:hint="default" w:ascii="Segoe UI" w:hAnsi="Segoe UI" w:cs="Segoe UI"/>
+          <w:sz w:val="22"/>
+          <w:szCs w:val="22"/>
+        </w:rPr>
+        <w:t>(&amp;</w:t>
+      </w:r>
+      <w:r>
+        <w:rPr>
+          <w:rStyle w:val="16"/>
+          <w:rFonts w:hint="default" w:ascii="Segoe UI" w:hAnsi="Segoe UI" w:cs="Segoe UI"/>
+          <w:sz w:val="22"/>
+          <w:szCs w:val="22"/>
+        </w:rPr>
+        <w:t>self</w:t>
+      </w:r>
+      <w:r>
+        <w:rPr>
+          <w:rStyle w:val="7"/>
+          <w:rFonts w:hint="default" w:ascii="Segoe UI" w:hAnsi="Segoe UI" w:cs="Segoe UI"/>
+          <w:sz w:val="22"/>
+          <w:szCs w:val="22"/>
+        </w:rPr>
+        <w:t>) {</w:t>
+      </w:r>
+    </w:p>
+    <w:p>
+      <w:pPr>
+        <w:pStyle w:val="4"/>
+        <w:keepNext w:val="0"/>
+        <w:keepLines w:val="0"/>
+        <w:widowControl/>
+        <w:suppressLineNumbers w:val="0"/>
+        <w:ind w:leftChars="300"/>
+        <w:rPr>
+          <w:rStyle w:val="7"/>
+          <w:rFonts w:hint="default" w:ascii="Segoe UI" w:hAnsi="Segoe UI" w:cs="Segoe UI"/>
+          <w:sz w:val="22"/>
+          <w:szCs w:val="22"/>
+        </w:rPr>
+      </w:pPr>
+      <w:r>
+        <w:rPr>
+          <w:rStyle w:val="7"/>
+          <w:rFonts w:hint="default" w:ascii="Segoe UI" w:hAnsi="Segoe UI" w:cs="Segoe UI"/>
+          <w:sz w:val="22"/>
+          <w:szCs w:val="22"/>
+        </w:rPr>
+        <w:t xml:space="preserve">        </w:t>
+      </w:r>
+      <w:r>
+        <w:rPr>
+          <w:rStyle w:val="24"/>
+          <w:rFonts w:hint="default" w:ascii="Segoe UI" w:hAnsi="Segoe UI" w:cs="Segoe UI"/>
+          <w:sz w:val="22"/>
+          <w:szCs w:val="22"/>
+        </w:rPr>
+        <w:t>// method body would be defined here</w:t>
+      </w:r>
+    </w:p>
+    <w:p>
+      <w:pPr>
+        <w:pStyle w:val="4"/>
+        <w:keepNext w:val="0"/>
+        <w:keepLines w:val="0"/>
+        <w:widowControl/>
+        <w:suppressLineNumbers w:val="0"/>
+        <w:ind w:leftChars="300"/>
+        <w:rPr>
+          <w:rStyle w:val="7"/>
+          <w:rFonts w:hint="default" w:ascii="Segoe UI" w:hAnsi="Segoe UI" w:cs="Segoe UI"/>
+          <w:sz w:val="22"/>
+          <w:szCs w:val="22"/>
+        </w:rPr>
+      </w:pPr>
+      <w:r>
+        <w:rPr>
+          <w:rStyle w:val="7"/>
+          <w:rFonts w:hint="default" w:ascii="Segoe UI" w:hAnsi="Segoe UI" w:cs="Segoe UI"/>
+          <w:sz w:val="22"/>
+          <w:szCs w:val="22"/>
+        </w:rPr>
+        <w:t xml:space="preserve">    }</w:t>
+      </w:r>
+    </w:p>
+    <w:p>
+      <w:pPr>
+        <w:pStyle w:val="4"/>
+        <w:keepNext w:val="0"/>
+        <w:keepLines w:val="0"/>
+        <w:widowControl/>
+        <w:suppressLineNumbers w:val="0"/>
+        <w:ind w:leftChars="300"/>
+        <w:rPr>
+          <w:rStyle w:val="7"/>
+          <w:rFonts w:hint="default" w:ascii="Segoe UI" w:hAnsi="Segoe UI" w:cs="Segoe UI"/>
+          <w:sz w:val="22"/>
+          <w:szCs w:val="22"/>
+        </w:rPr>
+      </w:pPr>
+      <w:r>
+        <w:rPr>
+          <w:rStyle w:val="7"/>
+          <w:rFonts w:hint="default" w:ascii="Segoe UI" w:hAnsi="Segoe UI" w:cs="Segoe UI"/>
+          <w:sz w:val="22"/>
+          <w:szCs w:val="22"/>
+        </w:rPr>
+        <w:t>}</w:t>
+      </w:r>
+    </w:p>
+    <w:p>
+      <w:pPr>
+        <w:pStyle w:val="4"/>
+        <w:keepNext w:val="0"/>
+        <w:keepLines w:val="0"/>
+        <w:widowControl/>
+        <w:suppressLineNumbers w:val="0"/>
+        <w:ind w:leftChars="300"/>
+        <w:rPr>
+          <w:rStyle w:val="7"/>
+          <w:rFonts w:hint="default" w:ascii="Segoe UI" w:hAnsi="Segoe UI" w:cs="Segoe UI"/>
+          <w:sz w:val="22"/>
+          <w:szCs w:val="22"/>
+        </w:rPr>
+      </w:pPr>
+    </w:p>
+    <w:p>
+      <w:pPr>
+        <w:pStyle w:val="4"/>
+        <w:keepNext w:val="0"/>
+        <w:keepLines w:val="0"/>
+        <w:widowControl/>
+        <w:suppressLineNumbers w:val="0"/>
+        <w:ind w:leftChars="300"/>
+        <w:rPr>
+          <w:rStyle w:val="7"/>
+          <w:rFonts w:hint="default" w:ascii="Segoe UI" w:hAnsi="Segoe UI" w:cs="Segoe UI"/>
+          <w:sz w:val="22"/>
+          <w:szCs w:val="22"/>
+          <w:lang w:val="es-MX"/>
+        </w:rPr>
+      </w:pPr>
+      <w:r>
+        <w:rPr>
+          <w:rStyle w:val="16"/>
+          <w:rFonts w:hint="default" w:ascii="Segoe UI" w:hAnsi="Segoe UI" w:cs="Segoe UI"/>
+          <w:sz w:val="22"/>
+          <w:szCs w:val="22"/>
+        </w:rPr>
+        <w:t>let</w:t>
+      </w:r>
+      <w:r>
+        <w:rPr>
+          <w:rStyle w:val="7"/>
+          <w:rFonts w:hint="default" w:ascii="Segoe UI" w:hAnsi="Segoe UI" w:cs="Segoe UI"/>
+          <w:sz w:val="22"/>
+          <w:szCs w:val="22"/>
+        </w:rPr>
+        <w:t xml:space="preserve"> m = Message::Write(</w:t>
+      </w:r>
+      <w:r>
+        <w:rPr>
+          <w:rStyle w:val="18"/>
+          <w:rFonts w:hint="default" w:ascii="Segoe UI" w:hAnsi="Segoe UI" w:cs="Segoe UI"/>
+          <w:sz w:val="22"/>
+          <w:szCs w:val="22"/>
+        </w:rPr>
+        <w:t>String</w:t>
+      </w:r>
+      <w:r>
+        <w:rPr>
+          <w:rStyle w:val="7"/>
+          <w:rFonts w:hint="default" w:ascii="Segoe UI" w:hAnsi="Segoe UI" w:cs="Segoe UI"/>
+          <w:sz w:val="22"/>
+          <w:szCs w:val="22"/>
+        </w:rPr>
+        <w:t>::from(</w:t>
+      </w:r>
+      <w:r>
+        <w:rPr>
+          <w:rStyle w:val="20"/>
+          <w:rFonts w:hint="default" w:ascii="Segoe UI" w:hAnsi="Segoe UI" w:cs="Segoe UI"/>
+          <w:sz w:val="22"/>
+          <w:szCs w:val="22"/>
+        </w:rPr>
+        <w:t>"hello"</w:t>
+      </w:r>
+      <w:r>
+        <w:rPr>
+          <w:rStyle w:val="7"/>
+          <w:rFonts w:hint="default" w:ascii="Segoe UI" w:hAnsi="Segoe UI" w:cs="Segoe UI"/>
+          <w:sz w:val="22"/>
+          <w:szCs w:val="22"/>
+        </w:rPr>
+        <w:t>));</w:t>
+      </w:r>
+      <w:r>
+        <w:rPr>
+          <w:rStyle w:val="7"/>
+          <w:rFonts w:hint="default" w:ascii="Segoe UI" w:hAnsi="Segoe UI" w:cs="Segoe UI"/>
+          <w:sz w:val="22"/>
+          <w:szCs w:val="22"/>
+          <w:lang w:val="es-MX"/>
+        </w:rPr>
+        <w:tab/>
+        <w:t/>
+      </w:r>
+      <w:r>
+        <w:rPr>
+          <w:rStyle w:val="7"/>
+          <w:rFonts w:hint="default" w:ascii="Segoe UI" w:hAnsi="Segoe UI" w:cs="Segoe UI"/>
+          <w:sz w:val="22"/>
+          <w:szCs w:val="22"/>
+          <w:lang w:val="es-MX"/>
+        </w:rPr>
+        <w:tab/>
+        <w:t>//::Write is namespaced in Message enum</w:t>
+      </w:r>
+    </w:p>
+    <w:p>
+      <w:pPr>
+        <w:pStyle w:val="4"/>
+        <w:keepNext w:val="0"/>
+        <w:keepLines w:val="0"/>
+        <w:widowControl/>
+        <w:suppressLineNumbers w:val="0"/>
+        <w:ind w:leftChars="300"/>
+        <w:rPr>
+          <w:rStyle w:val="7"/>
+          <w:rFonts w:hint="default" w:ascii="Segoe UI" w:hAnsi="Segoe UI" w:cs="Segoe UI"/>
+          <w:sz w:val="22"/>
+          <w:szCs w:val="22"/>
+        </w:rPr>
+      </w:pPr>
+      <w:r>
+        <w:rPr>
+          <w:rStyle w:val="7"/>
+          <w:rFonts w:hint="default" w:ascii="Segoe UI" w:hAnsi="Segoe UI" w:cs="Segoe UI"/>
+          <w:sz w:val="22"/>
+          <w:szCs w:val="22"/>
+        </w:rPr>
+        <w:t>m.call();</w:t>
+      </w:r>
+    </w:p>
+    <w:p>
+      <w:pPr>
+        <w:pStyle w:val="4"/>
+        <w:keepNext w:val="0"/>
+        <w:keepLines w:val="0"/>
+        <w:widowControl/>
+        <w:suppressLineNumbers w:val="0"/>
+        <w:ind w:leftChars="300"/>
+        <w:rPr>
+          <w:rStyle w:val="7"/>
+          <w:rFonts w:hint="default" w:ascii="Segoe UI" w:hAnsi="Segoe UI" w:cs="Segoe UI"/>
+          <w:sz w:val="22"/>
+          <w:szCs w:val="22"/>
+        </w:rPr>
+      </w:pPr>
+    </w:p>
+    <w:p>
+      <w:pPr>
+        <w:rPr>
+          <w:rFonts w:hint="default" w:ascii="Segoe UI" w:hAnsi="Segoe UI" w:cs="Segoe UI"/>
+          <w:b/>
+          <w:bCs/>
+          <w:color w:val="4472C4" w:themeColor="accent1"/>
+          <w:sz w:val="22"/>
+          <w:szCs w:val="22"/>
+          <w:lang w:val="es-MX"/>
+          <w14:textFill>
+            <w14:solidFill>
+              <w14:schemeClr w14:val="accent1"/>
+            </w14:solidFill>
+          </w14:textFill>
+        </w:rPr>
+      </w:pPr>
+      <w:r>
+        <w:rPr>
+          <w:rFonts w:hint="default" w:ascii="Segoe UI" w:hAnsi="Segoe UI" w:cs="Segoe UI"/>
+          <w:b/>
+          <w:bCs/>
+          <w:color w:val="4472C4" w:themeColor="accent1"/>
+          <w:sz w:val="22"/>
+          <w:szCs w:val="22"/>
+          <w:lang w:val="es-MX"/>
+          <w14:textFill>
+            <w14:solidFill>
+              <w14:schemeClr w14:val="accent1"/>
+            </w14:solidFill>
+          </w14:textFill>
+        </w:rPr>
+        <w:t>7.1 Option enum vs Null</w:t>
+      </w:r>
+    </w:p>
+    <w:p>
+      <w:pPr>
+        <w:rPr>
+          <w:rFonts w:hint="default" w:ascii="Segoe UI" w:hAnsi="Segoe UI"/>
+          <w:b w:val="0"/>
+          <w:bCs w:val="0"/>
+          <w:sz w:val="22"/>
+          <w:szCs w:val="22"/>
+          <w:lang w:val="es-MX"/>
+        </w:rPr>
+      </w:pPr>
+      <w:r>
+        <w:rPr>
+          <w:rFonts w:hint="default" w:ascii="Segoe UI" w:hAnsi="Segoe UI"/>
+          <w:b w:val="0"/>
+          <w:bCs w:val="0"/>
+          <w:sz w:val="22"/>
+          <w:szCs w:val="22"/>
+          <w:lang w:val="es-MX"/>
+        </w:rPr>
+        <w:t>the concept that null is trying to express is a useful one: a null is a value that is currently invalid or absent for some reason. Despite being implemented poorly on C, where a null has led to innumerable errors, vulnerabilities, and system crashes. The problem with null values is that if you try to use a null value as a not-null value, you’ll get an error of some kind. Because this null or not-null property is pervasive, it’s extremely easy to make this kind of error.</w:t>
+      </w:r>
+    </w:p>
+    <w:p>
+      <w:pPr>
+        <w:rPr>
+          <w:rFonts w:hint="default" w:ascii="Segoe UI" w:hAnsi="Segoe UI"/>
+          <w:b w:val="0"/>
+          <w:bCs w:val="0"/>
+          <w:sz w:val="22"/>
+          <w:szCs w:val="22"/>
+          <w:lang w:val="es-MX"/>
+        </w:rPr>
+      </w:pPr>
+      <w:r>
+        <w:rPr>
+          <w:rFonts w:hint="default" w:ascii="Segoe UI" w:hAnsi="Segoe UI"/>
+          <w:b w:val="0"/>
+          <w:bCs w:val="0"/>
+          <w:sz w:val="22"/>
+          <w:szCs w:val="22"/>
+          <w:lang w:val="es-MX"/>
+        </w:rPr>
+        <w:t xml:space="preserve">The problem radicates on the implementattion. Rust </w:t>
+      </w:r>
+      <w:r>
+        <w:rPr>
+          <w:rFonts w:hint="default" w:ascii="Segoe UI" w:hAnsi="Segoe UI"/>
+          <w:b/>
+          <w:bCs/>
+          <w:sz w:val="22"/>
+          <w:szCs w:val="22"/>
+          <w:lang w:val="es-MX"/>
+        </w:rPr>
+        <w:t>does not have nulls</w:t>
+      </w:r>
+      <w:r>
+        <w:rPr>
+          <w:rFonts w:hint="default" w:ascii="Segoe UI" w:hAnsi="Segoe UI"/>
+          <w:b w:val="0"/>
+          <w:bCs w:val="0"/>
+          <w:sz w:val="22"/>
+          <w:szCs w:val="22"/>
+          <w:lang w:val="es-MX"/>
+        </w:rPr>
+        <w:t xml:space="preserve">, but it does have an enum that can encode the concept of a value being present or absent. This enum is </w:t>
+      </w:r>
+      <w:r>
+        <w:rPr>
+          <w:rFonts w:hint="default" w:ascii="Segoe UI" w:hAnsi="Segoe UI"/>
+          <w:b w:val="0"/>
+          <w:bCs w:val="0"/>
+          <w:color w:val="ED7D31" w:themeColor="accent2"/>
+          <w:sz w:val="22"/>
+          <w:szCs w:val="22"/>
+          <w:lang w:val="es-MX"/>
+          <w14:textFill>
+            <w14:solidFill>
+              <w14:schemeClr w14:val="accent2"/>
+            </w14:solidFill>
+          </w14:textFill>
+        </w:rPr>
+        <w:t>Option&lt;T&gt;</w:t>
+      </w:r>
+      <w:r>
+        <w:rPr>
+          <w:rFonts w:hint="default" w:ascii="Segoe UI" w:hAnsi="Segoe UI"/>
+          <w:b w:val="0"/>
+          <w:bCs w:val="0"/>
+          <w:sz w:val="22"/>
+          <w:szCs w:val="22"/>
+          <w:lang w:val="es-MX"/>
+        </w:rPr>
+        <w:t>, and it is defined by the standard library(prelude) as follows:</w:t>
+      </w:r>
+    </w:p>
+    <w:p>
+      <w:pPr>
+        <w:ind w:leftChars="300"/>
+        <w:rPr>
+          <w:rFonts w:hint="default" w:ascii="Segoe UI" w:hAnsi="Segoe UI"/>
+          <w:b w:val="0"/>
+          <w:bCs w:val="0"/>
+          <w:sz w:val="22"/>
+          <w:szCs w:val="22"/>
+          <w:lang w:val="es-MX"/>
+        </w:rPr>
+      </w:pPr>
+      <w:r>
+        <w:rPr>
+          <w:rFonts w:hint="default" w:ascii="Segoe UI" w:hAnsi="Segoe UI"/>
+          <w:b w:val="0"/>
+          <w:bCs w:val="0"/>
+          <w:sz w:val="22"/>
+          <w:szCs w:val="22"/>
+          <w:lang w:val="es-MX"/>
+        </w:rPr>
+        <w:t xml:space="preserve">enum </w:t>
+      </w:r>
+      <w:r>
+        <w:rPr>
+          <w:rFonts w:hint="default" w:ascii="Segoe UI" w:hAnsi="Segoe UI"/>
+          <w:b w:val="0"/>
+          <w:bCs w:val="0"/>
+          <w:color w:val="ED7D31" w:themeColor="accent2"/>
+          <w:sz w:val="22"/>
+          <w:szCs w:val="22"/>
+          <w:lang w:val="es-MX"/>
+          <w14:textFill>
+            <w14:solidFill>
+              <w14:schemeClr w14:val="accent2"/>
+            </w14:solidFill>
+          </w14:textFill>
+        </w:rPr>
+        <w:t>Option&lt;T&gt;</w:t>
+      </w:r>
+      <w:r>
+        <w:rPr>
+          <w:rFonts w:hint="default" w:ascii="Segoe UI" w:hAnsi="Segoe UI"/>
+          <w:b w:val="0"/>
+          <w:bCs w:val="0"/>
+          <w:sz w:val="22"/>
+          <w:szCs w:val="22"/>
+          <w:lang w:val="es-MX"/>
+        </w:rPr>
+        <w:t xml:space="preserve"> {</w:t>
+      </w:r>
+    </w:p>
+    <w:p>
+      <w:pPr>
+        <w:ind w:leftChars="300"/>
+        <w:rPr>
+          <w:rFonts w:hint="default" w:ascii="Segoe UI" w:hAnsi="Segoe UI"/>
+          <w:b w:val="0"/>
+          <w:bCs w:val="0"/>
+          <w:sz w:val="22"/>
+          <w:szCs w:val="22"/>
+          <w:lang w:val="es-MX"/>
+        </w:rPr>
+      </w:pPr>
+      <w:r>
+        <w:rPr>
+          <w:rFonts w:hint="default" w:ascii="Segoe UI" w:hAnsi="Segoe UI"/>
+          <w:b w:val="0"/>
+          <w:bCs w:val="0"/>
+          <w:sz w:val="22"/>
+          <w:szCs w:val="22"/>
+          <w:lang w:val="es-MX"/>
+        </w:rPr>
+        <w:t xml:space="preserve">    Some(T),</w:t>
+      </w:r>
+    </w:p>
+    <w:p>
+      <w:pPr>
+        <w:ind w:leftChars="300"/>
+        <w:rPr>
+          <w:rFonts w:hint="default" w:ascii="Segoe UI" w:hAnsi="Segoe UI"/>
+          <w:b w:val="0"/>
+          <w:bCs w:val="0"/>
+          <w:sz w:val="22"/>
+          <w:szCs w:val="22"/>
+          <w:lang w:val="es-MX"/>
+        </w:rPr>
+      </w:pPr>
+      <w:r>
+        <w:rPr>
+          <w:rFonts w:hint="default" w:ascii="Segoe UI" w:hAnsi="Segoe UI"/>
+          <w:b w:val="0"/>
+          <w:bCs w:val="0"/>
+          <w:sz w:val="22"/>
+          <w:szCs w:val="22"/>
+          <w:lang w:val="es-MX"/>
+        </w:rPr>
+        <w:t xml:space="preserve">    None,</w:t>
+      </w:r>
+    </w:p>
+    <w:p>
+      <w:pPr>
+        <w:ind w:leftChars="300"/>
+        <w:rPr>
+          <w:rFonts w:hint="default" w:ascii="Segoe UI" w:hAnsi="Segoe UI"/>
+          <w:b w:val="0"/>
+          <w:bCs w:val="0"/>
+          <w:sz w:val="22"/>
+          <w:szCs w:val="22"/>
+          <w:lang w:val="es-MX"/>
+        </w:rPr>
+      </w:pPr>
+      <w:r>
+        <w:rPr>
+          <w:rFonts w:hint="default" w:ascii="Segoe UI" w:hAnsi="Segoe UI"/>
+          <w:b w:val="0"/>
+          <w:bCs w:val="0"/>
+          <w:sz w:val="22"/>
+          <w:szCs w:val="22"/>
+          <w:lang w:val="es-MX"/>
+        </w:rPr>
+        <w:t>}</w:t>
+      </w:r>
+    </w:p>
+    <w:p>
+      <w:pPr>
+        <w:pStyle w:val="4"/>
+        <w:keepNext w:val="0"/>
+        <w:keepLines w:val="0"/>
+        <w:widowControl/>
+        <w:suppressLineNumbers w:val="0"/>
+        <w:ind w:leftChars="300"/>
+        <w:rPr>
+          <w:rStyle w:val="7"/>
+          <w:rFonts w:hint="default" w:ascii="Segoe UI" w:hAnsi="Segoe UI" w:cs="Segoe UI"/>
+          <w:sz w:val="22"/>
+          <w:szCs w:val="22"/>
+          <w:lang w:val="es-MX"/>
+        </w:rPr>
+      </w:pPr>
+      <w:r>
+        <w:rPr>
+          <w:rStyle w:val="16"/>
+          <w:rFonts w:hint="default" w:ascii="Segoe UI" w:hAnsi="Segoe UI" w:cs="Segoe UI"/>
+          <w:sz w:val="22"/>
+          <w:szCs w:val="22"/>
+        </w:rPr>
+        <w:t>let</w:t>
+      </w:r>
+      <w:r>
+        <w:rPr>
+          <w:rStyle w:val="7"/>
+          <w:rFonts w:hint="default" w:ascii="Segoe UI" w:hAnsi="Segoe UI" w:cs="Segoe UI"/>
+          <w:sz w:val="22"/>
+          <w:szCs w:val="22"/>
+        </w:rPr>
+        <w:t xml:space="preserve"> some_string = </w:t>
+      </w:r>
+      <w:r>
+        <w:rPr>
+          <w:rFonts w:hint="default" w:ascii="Segoe UI" w:hAnsi="Segoe UI" w:cs="Segoe UI"/>
+          <w:sz w:val="22"/>
+          <w:szCs w:val="22"/>
+        </w:rPr>
+        <w:t>Some</w:t>
+      </w:r>
+      <w:r>
+        <w:rPr>
+          <w:rStyle w:val="7"/>
+          <w:rFonts w:hint="default" w:ascii="Segoe UI" w:hAnsi="Segoe UI" w:cs="Segoe UI"/>
+          <w:sz w:val="22"/>
+          <w:szCs w:val="22"/>
+        </w:rPr>
+        <w:t>(</w:t>
+      </w:r>
+      <w:r>
+        <w:rPr>
+          <w:rStyle w:val="20"/>
+          <w:rFonts w:hint="default" w:ascii="Segoe UI" w:hAnsi="Segoe UI" w:cs="Segoe UI"/>
+          <w:sz w:val="22"/>
+          <w:szCs w:val="22"/>
+        </w:rPr>
+        <w:t>"a string"</w:t>
+      </w:r>
+      <w:r>
+        <w:rPr>
+          <w:rStyle w:val="7"/>
+          <w:rFonts w:hint="default" w:ascii="Segoe UI" w:hAnsi="Segoe UI" w:cs="Segoe UI"/>
+          <w:sz w:val="22"/>
+          <w:szCs w:val="22"/>
+        </w:rPr>
+        <w:t>);</w:t>
+      </w:r>
+      <w:r>
+        <w:rPr>
+          <w:rStyle w:val="7"/>
+          <w:rFonts w:hint="default" w:ascii="Segoe UI" w:hAnsi="Segoe UI" w:cs="Segoe UI"/>
+          <w:sz w:val="22"/>
+          <w:szCs w:val="22"/>
+          <w:lang w:val="es-MX"/>
+        </w:rPr>
+        <w:tab/>
+        <w:t/>
+      </w:r>
+      <w:r>
+        <w:rPr>
+          <w:rStyle w:val="7"/>
+          <w:rFonts w:hint="default" w:ascii="Segoe UI" w:hAnsi="Segoe UI" w:cs="Segoe UI"/>
+          <w:sz w:val="22"/>
+          <w:szCs w:val="22"/>
+          <w:lang w:val="es-MX"/>
+        </w:rPr>
+        <w:tab/>
+        <w:t xml:space="preserve">//presence </w:t>
+      </w:r>
+    </w:p>
+    <w:p>
+      <w:pPr>
+        <w:pStyle w:val="4"/>
+        <w:keepNext w:val="0"/>
+        <w:keepLines w:val="0"/>
+        <w:widowControl/>
+        <w:suppressLineNumbers w:val="0"/>
+        <w:ind w:leftChars="300"/>
+        <w:rPr>
+          <w:rStyle w:val="7"/>
+          <w:rFonts w:hint="default" w:ascii="Segoe UI" w:hAnsi="Segoe UI" w:cs="Segoe UI"/>
+          <w:sz w:val="22"/>
+          <w:szCs w:val="22"/>
+          <w:lang w:val="es-MX"/>
+        </w:rPr>
+      </w:pPr>
+      <w:r>
+        <w:rPr>
+          <w:rStyle w:val="16"/>
+          <w:rFonts w:hint="default" w:ascii="Segoe UI" w:hAnsi="Segoe UI" w:cs="Segoe UI"/>
+          <w:sz w:val="22"/>
+          <w:szCs w:val="22"/>
+        </w:rPr>
+        <w:t>let</w:t>
+      </w:r>
+      <w:r>
+        <w:rPr>
+          <w:rStyle w:val="7"/>
+          <w:rFonts w:hint="default" w:ascii="Segoe UI" w:hAnsi="Segoe UI" w:cs="Segoe UI"/>
+          <w:sz w:val="22"/>
+          <w:szCs w:val="22"/>
+        </w:rPr>
+        <w:t xml:space="preserve"> absent_number: </w:t>
+      </w:r>
+      <w:r>
+        <w:rPr>
+          <w:rStyle w:val="18"/>
+          <w:rFonts w:hint="default" w:ascii="Segoe UI" w:hAnsi="Segoe UI" w:cs="Segoe UI"/>
+          <w:sz w:val="22"/>
+          <w:szCs w:val="22"/>
+        </w:rPr>
+        <w:t>Option</w:t>
+      </w:r>
+      <w:r>
+        <w:rPr>
+          <w:rStyle w:val="7"/>
+          <w:rFonts w:hint="default" w:ascii="Segoe UI" w:hAnsi="Segoe UI" w:cs="Segoe UI"/>
+          <w:sz w:val="22"/>
+          <w:szCs w:val="22"/>
+        </w:rPr>
+        <w:t>&lt;</w:t>
+      </w:r>
+      <w:r>
+        <w:rPr>
+          <w:rStyle w:val="18"/>
+          <w:rFonts w:hint="default" w:ascii="Segoe UI" w:hAnsi="Segoe UI" w:cs="Segoe UI"/>
+          <w:sz w:val="22"/>
+          <w:szCs w:val="22"/>
+        </w:rPr>
+        <w:t>i32</w:t>
+      </w:r>
+      <w:r>
+        <w:rPr>
+          <w:rStyle w:val="7"/>
+          <w:rFonts w:hint="default" w:ascii="Segoe UI" w:hAnsi="Segoe UI" w:cs="Segoe UI"/>
+          <w:sz w:val="22"/>
+          <w:szCs w:val="22"/>
+        </w:rPr>
+        <w:t xml:space="preserve">&gt; = </w:t>
+      </w:r>
+      <w:r>
+        <w:rPr>
+          <w:rFonts w:hint="default" w:ascii="Segoe UI" w:hAnsi="Segoe UI" w:cs="Segoe UI"/>
+          <w:sz w:val="22"/>
+          <w:szCs w:val="22"/>
+        </w:rPr>
+        <w:t>None</w:t>
+      </w:r>
+      <w:r>
+        <w:rPr>
+          <w:rStyle w:val="7"/>
+          <w:rFonts w:hint="default" w:ascii="Segoe UI" w:hAnsi="Segoe UI" w:cs="Segoe UI"/>
+          <w:sz w:val="22"/>
+          <w:szCs w:val="22"/>
+        </w:rPr>
+        <w:t>;</w:t>
+      </w:r>
+      <w:r>
+        <w:rPr>
+          <w:rStyle w:val="7"/>
+          <w:rFonts w:hint="default" w:ascii="Segoe UI" w:hAnsi="Segoe UI" w:cs="Segoe UI"/>
+          <w:sz w:val="22"/>
+          <w:szCs w:val="22"/>
+          <w:lang w:val="es-MX"/>
+        </w:rPr>
+        <w:tab/>
+        <w:t>//abscense</w:t>
+      </w:r>
+    </w:p>
+    <w:p>
+      <w:pPr>
+        <w:pStyle w:val="4"/>
+        <w:keepNext w:val="0"/>
+        <w:keepLines w:val="0"/>
+        <w:widowControl/>
+        <w:suppressLineNumbers w:val="0"/>
+        <w:ind w:leftChars="300"/>
+        <w:rPr>
+          <w:rStyle w:val="7"/>
+          <w:rFonts w:hint="default" w:ascii="Segoe UI" w:hAnsi="Segoe UI" w:cs="Segoe UI"/>
+          <w:sz w:val="22"/>
+          <w:szCs w:val="22"/>
+          <w:lang w:val="es-MX"/>
+        </w:rPr>
+      </w:pPr>
+    </w:p>
+    <w:p>
+      <w:pPr>
+        <w:pStyle w:val="4"/>
+        <w:keepNext w:val="0"/>
+        <w:keepLines w:val="0"/>
+        <w:widowControl/>
+        <w:suppressLineNumbers w:val="0"/>
+        <w:rPr>
+          <w:rStyle w:val="7"/>
+          <w:rFonts w:hint="default" w:ascii="Segoe UI" w:hAnsi="Segoe UI" w:cs="Segoe UI"/>
+          <w:sz w:val="22"/>
+          <w:szCs w:val="22"/>
+          <w:lang w:val="es-MX"/>
+        </w:rPr>
+      </w:pPr>
+      <w:r>
+        <w:rPr>
+          <w:rStyle w:val="7"/>
+          <w:rFonts w:hint="default" w:ascii="Segoe UI" w:hAnsi="Segoe UI"/>
+          <w:sz w:val="22"/>
+          <w:szCs w:val="22"/>
+          <w:lang w:val="es-MX"/>
+        </w:rPr>
+        <w:t xml:space="preserve">Option is better than Null because Option&lt;T&gt; and T (where T can be any type) are different types, the compiler </w:t>
+      </w:r>
+      <w:r>
+        <w:rPr>
+          <w:rStyle w:val="7"/>
+          <w:rFonts w:hint="default" w:ascii="Segoe UI" w:hAnsi="Segoe UI"/>
+          <w:sz w:val="22"/>
+          <w:szCs w:val="22"/>
+          <w:u w:val="single"/>
+          <w:lang w:val="es-MX"/>
+        </w:rPr>
+        <w:t>won’t let us use an Option&lt;T&gt;</w:t>
+      </w:r>
+      <w:r>
+        <w:rPr>
+          <w:rStyle w:val="7"/>
+          <w:rFonts w:hint="default" w:ascii="Segoe UI" w:hAnsi="Segoe UI"/>
+          <w:sz w:val="22"/>
+          <w:szCs w:val="22"/>
+          <w:lang w:val="es-MX"/>
+        </w:rPr>
+        <w:t xml:space="preserve"> value as if it were definitely a </w:t>
+      </w:r>
+      <w:r>
+        <w:rPr>
+          <w:rStyle w:val="7"/>
+          <w:rFonts w:hint="default" w:ascii="Segoe UI" w:hAnsi="Segoe UI"/>
+          <w:sz w:val="22"/>
+          <w:szCs w:val="22"/>
+          <w:u w:val="single"/>
+          <w:lang w:val="es-MX"/>
+        </w:rPr>
+        <w:t>valid value</w:t>
+      </w:r>
+      <w:r>
+        <w:rPr>
+          <w:rStyle w:val="7"/>
+          <w:rFonts w:hint="default" w:ascii="Segoe UI" w:hAnsi="Segoe UI"/>
+          <w:sz w:val="22"/>
+          <w:szCs w:val="22"/>
+          <w:lang w:val="es-MX"/>
+        </w:rPr>
+        <w:t>. I</w:t>
+      </w:r>
+      <w:r>
+        <w:rPr>
+          <w:rFonts w:hint="default" w:ascii="Segoe UI" w:hAnsi="Segoe UI" w:eastAsia="SimSun" w:cs="Segoe UI"/>
+          <w:sz w:val="22"/>
+          <w:szCs w:val="22"/>
+        </w:rPr>
+        <w:t xml:space="preserve">n order to use an </w:t>
+      </w:r>
+      <w:r>
+        <w:rPr>
+          <w:rStyle w:val="7"/>
+          <w:rFonts w:hint="default" w:ascii="Segoe UI" w:hAnsi="Segoe UI" w:eastAsia="SimSun" w:cs="Segoe UI"/>
+          <w:sz w:val="22"/>
+          <w:szCs w:val="22"/>
+        </w:rPr>
+        <w:t>Option&lt;T&gt;</w:t>
+      </w:r>
+      <w:r>
+        <w:rPr>
+          <w:rFonts w:hint="default" w:ascii="Segoe UI" w:hAnsi="Segoe UI" w:eastAsia="SimSun" w:cs="Segoe UI"/>
+          <w:sz w:val="22"/>
+          <w:szCs w:val="22"/>
+        </w:rPr>
+        <w:t xml:space="preserve"> value, you want to have code that will handle each variant</w:t>
+      </w:r>
+      <w:r>
+        <w:rPr>
+          <w:rFonts w:hint="default" w:ascii="Segoe UI" w:hAnsi="Segoe UI" w:eastAsia="SimSun" w:cs="Segoe UI"/>
+          <w:sz w:val="22"/>
+          <w:szCs w:val="22"/>
+          <w:lang w:val="es-MX"/>
+        </w:rPr>
+        <w:t xml:space="preserve"> of Option Enum.</w:t>
+      </w:r>
+    </w:p>
+    <w:p>
+      <w:pPr>
+        <w:pStyle w:val="4"/>
+        <w:keepNext w:val="0"/>
+        <w:keepLines w:val="0"/>
+        <w:widowControl/>
+        <w:suppressLineNumbers w:val="0"/>
+        <w:ind w:leftChars="300"/>
+        <w:rPr>
+          <w:rStyle w:val="7"/>
+          <w:rFonts w:hint="default" w:ascii="Segoe UI" w:hAnsi="Segoe UI" w:cs="Segoe UI"/>
+          <w:sz w:val="22"/>
+          <w:szCs w:val="22"/>
+          <w:lang w:val="es-MX"/>
+        </w:rPr>
+      </w:pPr>
+      <w:r>
+        <w:rPr>
+          <w:rStyle w:val="16"/>
+          <w:rFonts w:hint="default" w:ascii="Segoe UI" w:hAnsi="Segoe UI" w:cs="Segoe UI"/>
+          <w:sz w:val="22"/>
+          <w:szCs w:val="22"/>
+        </w:rPr>
+        <w:t>let</w:t>
+      </w:r>
+      <w:r>
+        <w:rPr>
+          <w:rStyle w:val="7"/>
+          <w:rFonts w:hint="default" w:ascii="Segoe UI" w:hAnsi="Segoe UI" w:cs="Segoe UI"/>
+          <w:sz w:val="22"/>
+          <w:szCs w:val="22"/>
+        </w:rPr>
+        <w:t xml:space="preserve"> y: </w:t>
+      </w:r>
+      <w:r>
+        <w:rPr>
+          <w:rStyle w:val="18"/>
+          <w:rFonts w:hint="default" w:ascii="Segoe UI" w:hAnsi="Segoe UI" w:cs="Segoe UI"/>
+          <w:sz w:val="22"/>
+          <w:szCs w:val="22"/>
+        </w:rPr>
+        <w:t>Option</w:t>
+      </w:r>
+      <w:r>
+        <w:rPr>
+          <w:rStyle w:val="7"/>
+          <w:rFonts w:hint="default" w:ascii="Segoe UI" w:hAnsi="Segoe UI" w:cs="Segoe UI"/>
+          <w:sz w:val="22"/>
+          <w:szCs w:val="22"/>
+        </w:rPr>
+        <w:t>&lt;</w:t>
+      </w:r>
+      <w:r>
+        <w:rPr>
+          <w:rStyle w:val="18"/>
+          <w:rFonts w:hint="default" w:ascii="Segoe UI" w:hAnsi="Segoe UI" w:cs="Segoe UI"/>
+          <w:sz w:val="22"/>
+          <w:szCs w:val="22"/>
+        </w:rPr>
+        <w:t>i8</w:t>
+      </w:r>
+      <w:r>
+        <w:rPr>
+          <w:rStyle w:val="7"/>
+          <w:rFonts w:hint="default" w:ascii="Segoe UI" w:hAnsi="Segoe UI" w:cs="Segoe UI"/>
+          <w:sz w:val="22"/>
+          <w:szCs w:val="22"/>
+        </w:rPr>
+        <w:t xml:space="preserve">&gt; = </w:t>
+      </w:r>
+      <w:r>
+        <w:rPr>
+          <w:rFonts w:hint="default" w:ascii="Segoe UI" w:hAnsi="Segoe UI" w:cs="Segoe UI"/>
+          <w:sz w:val="22"/>
+          <w:szCs w:val="22"/>
+        </w:rPr>
+        <w:t>Some</w:t>
+      </w:r>
+      <w:r>
+        <w:rPr>
+          <w:rStyle w:val="7"/>
+          <w:rFonts w:hint="default" w:ascii="Segoe UI" w:hAnsi="Segoe UI" w:cs="Segoe UI"/>
+          <w:sz w:val="22"/>
+          <w:szCs w:val="22"/>
+        </w:rPr>
+        <w:t>(</w:t>
+      </w:r>
+      <w:r>
+        <w:rPr>
+          <w:rStyle w:val="19"/>
+          <w:rFonts w:hint="default" w:ascii="Segoe UI" w:hAnsi="Segoe UI" w:cs="Segoe UI"/>
+          <w:sz w:val="22"/>
+          <w:szCs w:val="22"/>
+        </w:rPr>
+        <w:t>5</w:t>
+      </w:r>
+      <w:r>
+        <w:rPr>
+          <w:rStyle w:val="7"/>
+          <w:rFonts w:hint="default" w:ascii="Segoe UI" w:hAnsi="Segoe UI" w:cs="Segoe UI"/>
+          <w:sz w:val="22"/>
+          <w:szCs w:val="22"/>
+        </w:rPr>
+        <w:t>);</w:t>
+      </w:r>
+      <w:r>
+        <w:rPr>
+          <w:rStyle w:val="7"/>
+          <w:rFonts w:hint="default" w:ascii="Segoe UI" w:hAnsi="Segoe UI" w:cs="Segoe UI"/>
+          <w:sz w:val="22"/>
+          <w:szCs w:val="22"/>
+          <w:lang w:val="es-MX"/>
+        </w:rPr>
+        <w:tab/>
+        <w:t/>
+      </w:r>
+      <w:r>
+        <w:rPr>
+          <w:rStyle w:val="7"/>
+          <w:rFonts w:hint="default" w:ascii="Segoe UI" w:hAnsi="Segoe UI" w:cs="Segoe UI"/>
+          <w:sz w:val="22"/>
+          <w:szCs w:val="22"/>
+          <w:lang w:val="es-MX"/>
+        </w:rPr>
+        <w:tab/>
+      </w:r>
+    </w:p>
+    <w:p>
+      <w:pPr>
+        <w:pStyle w:val="4"/>
+        <w:keepNext w:val="0"/>
+        <w:keepLines w:val="0"/>
+        <w:widowControl/>
+        <w:suppressLineNumbers w:val="0"/>
+        <w:ind w:firstLine="660" w:firstLineChars="300"/>
+        <w:rPr>
+          <w:rFonts w:hint="default" w:ascii="Segoe UI" w:hAnsi="Segoe UI" w:cs="Segoe UI"/>
+          <w:sz w:val="22"/>
+          <w:szCs w:val="22"/>
+          <w:lang w:val="es-MX"/>
+        </w:rPr>
+      </w:pPr>
+      <w:r>
+        <w:rPr>
+          <w:rStyle w:val="16"/>
+          <w:rFonts w:hint="default" w:ascii="Segoe UI" w:hAnsi="Segoe UI" w:cs="Segoe UI"/>
+          <w:sz w:val="22"/>
+          <w:szCs w:val="22"/>
+        </w:rPr>
+        <w:t>let</w:t>
+      </w:r>
+      <w:r>
+        <w:rPr>
+          <w:rStyle w:val="7"/>
+          <w:rFonts w:hint="default" w:ascii="Segoe UI" w:hAnsi="Segoe UI" w:cs="Segoe UI"/>
+          <w:sz w:val="22"/>
+          <w:szCs w:val="22"/>
+        </w:rPr>
+        <w:t xml:space="preserve"> sum = </w:t>
+      </w:r>
+      <w:r>
+        <w:rPr>
+          <w:rStyle w:val="7"/>
+          <w:rFonts w:hint="default" w:ascii="Segoe UI" w:hAnsi="Segoe UI" w:cs="Segoe UI"/>
+          <w:sz w:val="22"/>
+          <w:szCs w:val="22"/>
+          <w:lang w:val="es-MX"/>
+        </w:rPr>
+        <w:t>8</w:t>
+      </w:r>
+      <w:r>
+        <w:rPr>
+          <w:rStyle w:val="7"/>
+          <w:rFonts w:hint="default" w:ascii="Segoe UI" w:hAnsi="Segoe UI" w:cs="Segoe UI"/>
+          <w:sz w:val="22"/>
+          <w:szCs w:val="22"/>
+        </w:rPr>
+        <w:t xml:space="preserve"> + y;</w:t>
+      </w:r>
+      <w:r>
+        <w:rPr>
+          <w:rStyle w:val="7"/>
+          <w:rFonts w:hint="default" w:ascii="Segoe UI" w:hAnsi="Segoe UI" w:cs="Segoe UI"/>
+          <w:sz w:val="22"/>
+          <w:szCs w:val="22"/>
+          <w:lang w:val="es-MX"/>
+        </w:rPr>
+        <w:tab/>
+        <w:t>//Will not compile. Needs to handle Option&lt;i8&gt; Enum</w:t>
+      </w:r>
+    </w:p>
+    <w:p>
+      <w:pPr>
+        <w:rPr>
+          <w:rFonts w:hint="default" w:ascii="Segoe UI" w:hAnsi="Segoe UI" w:cs="Segoe UI"/>
+          <w:b/>
+          <w:bCs/>
+          <w:sz w:val="22"/>
+          <w:szCs w:val="22"/>
+          <w:lang w:val="es-MX"/>
+        </w:rPr>
+      </w:pPr>
+    </w:p>
+    <w:p>
+      <w:pPr>
+        <w:rPr>
+          <w:rFonts w:hint="default" w:ascii="Segoe UI" w:hAnsi="Segoe UI" w:cs="Segoe UI"/>
+          <w:b w:val="0"/>
+          <w:bCs w:val="0"/>
+          <w:sz w:val="22"/>
+          <w:szCs w:val="22"/>
+          <w:lang w:val="es-MX"/>
+        </w:rPr>
+      </w:pPr>
+      <w:r>
+        <w:rPr>
+          <w:rFonts w:hint="default" w:ascii="Segoe UI" w:hAnsi="Segoe UI" w:cs="Segoe UI"/>
+          <w:b w:val="0"/>
+          <w:bCs w:val="0"/>
+          <w:sz w:val="22"/>
+          <w:szCs w:val="22"/>
+          <w:lang w:val="es-MX"/>
+        </w:rPr>
+        <w:t>*</w:t>
+      </w:r>
+      <w:r>
+        <w:rPr>
+          <w:rFonts w:hint="default" w:ascii="Segoe UI" w:hAnsi="Segoe UI" w:cs="Segoe UI"/>
+          <w:b w:val="0"/>
+          <w:bCs w:val="0"/>
+          <w:color w:val="ED7D31" w:themeColor="accent2"/>
+          <w:sz w:val="22"/>
+          <w:szCs w:val="22"/>
+          <w:lang w:val="es-MX"/>
+          <w14:textFill>
+            <w14:solidFill>
+              <w14:schemeClr w14:val="accent2"/>
+            </w14:solidFill>
+          </w14:textFill>
+        </w:rPr>
+        <w:t xml:space="preserve">Option </w:t>
+      </w:r>
+      <w:r>
+        <w:rPr>
+          <w:rFonts w:hint="default" w:ascii="Segoe UI" w:hAnsi="Segoe UI" w:cs="Segoe UI"/>
+          <w:b w:val="0"/>
+          <w:bCs w:val="0"/>
+          <w:sz w:val="22"/>
+          <w:szCs w:val="22"/>
+          <w:lang w:val="es-MX"/>
+        </w:rPr>
+        <w:t xml:space="preserve">is strong with </w:t>
+      </w:r>
+      <w:r>
+        <w:rPr>
+          <w:rFonts w:hint="default" w:ascii="Segoe UI" w:hAnsi="Segoe UI" w:cs="Segoe UI"/>
+          <w:b w:val="0"/>
+          <w:bCs w:val="0"/>
+          <w:color w:val="7030A0"/>
+          <w:sz w:val="22"/>
+          <w:szCs w:val="22"/>
+          <w:lang w:val="es-MX"/>
+        </w:rPr>
+        <w:t xml:space="preserve">match </w:t>
+      </w:r>
+      <w:r>
+        <w:rPr>
+          <w:rFonts w:hint="default" w:ascii="Segoe UI" w:hAnsi="Segoe UI" w:cs="Segoe UI"/>
+          <w:b w:val="0"/>
+          <w:bCs w:val="0"/>
+          <w:sz w:val="22"/>
+          <w:szCs w:val="22"/>
+          <w:lang w:val="es-MX"/>
+        </w:rPr>
+        <w:t>to handle cases</w:t>
+      </w:r>
+      <w:bookmarkStart w:id="0" w:name="_GoBack"/>
+      <w:bookmarkEnd w:id="0"/>
     </w:p>
     <w:p>
       <w:pPr>
@@ -11319,7 +14443,7 @@
           </mc:Choice>
           <mc:Fallback>
             <w:pict>
-              <v:shape id="Text Box 2" o:spid="_x0000_s1026" o:spt="202" type="#_x0000_t202" style="position:absolute;left:0pt;margin-left:0pt;margin-top:4.05pt;height:114.9pt;width:203.05pt;mso-position-horizontal-relative:margin;mso-wrap-distance-bottom:3.6pt;mso-wrap-distance-left:9pt;mso-wrap-distance-right:9pt;mso-wrap-distance-top:3.6pt;z-index:251659264;mso-width-relative:page;mso-height-relative:page;" fillcolor="#FFFFFF" filled="t" stroked="t" coordsize="21600,21600" o:gfxdata="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">
+              <v:shape id="Text Box 2" o:spid="_x0000_s1026" o:spt="202" type="#_x0000_t202" style="position:absolute;left:0pt;margin-left:0pt;margin-top:4.05pt;height:114.9pt;width:203.05pt;mso-position-horizontal-relative:margin;mso-wrap-distance-bottom:3.6pt;mso-wrap-distance-left:9pt;mso-wrap-distance-right:9pt;mso-wrap-distance-top:3.6pt;z-index:251659264;mso-width-relative:page;mso-height-relative:page;" fillcolor="#FFFFFF" filled="t" stroked="t" coordsize="21600,21600" o:gfxdata="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">
                 <v:fill on="t" focussize="0,0"/>
                 <v:stroke color="#000000" miterlimit="8" joinstyle="miter"/>
                 <v:imagedata o:title=""/>
@@ -12364,6 +15488,155 @@
       </w:rPr>
     </w:lvl>
   </w:abstractNum>
+  <w:abstractNum w:abstractNumId="5">
+    <w:nsid w:val="63A5F7FC"/>
+    <w:multiLevelType w:val="multilevel"/>
+    <w:tmpl w:val="63A5F7FC"/>
+    <w:lvl w:ilvl="0" w:tentative="0">
+      <w:start w:val="1"/>
+      <w:numFmt w:val="bullet"/>
+      <w:lvlText w:val=""/>
+      <w:lvlJc w:val="left"/>
+      <w:pPr>
+        <w:tabs>
+          <w:tab w:val="left" w:pos="720"/>
+        </w:tabs>
+        <w:ind w:left="720" w:hanging="360"/>
+      </w:pPr>
+      <w:rPr>
+        <w:rFonts w:ascii="Symbol" w:hAnsi="Symbol" w:cs="Symbol"/>
+        <w:sz w:val="20"/>
+      </w:rPr>
+    </w:lvl>
+    <w:lvl w:ilvl="1" w:tentative="0">
+      <w:start w:val="1"/>
+      <w:numFmt w:val="bullet"/>
+      <w:lvlText w:val="o"/>
+      <w:lvlJc w:val="left"/>
+      <w:pPr>
+        <w:tabs>
+          <w:tab w:val="left" w:pos="1440"/>
+        </w:tabs>
+        <w:ind w:left="1440" w:hanging="360"/>
+      </w:pPr>
+      <w:rPr>
+        <w:rFonts w:ascii="Courier New" w:hAnsi="Courier New" w:cs="Courier New"/>
+        <w:sz w:val="20"/>
+      </w:rPr>
+    </w:lvl>
+    <w:lvl w:ilvl="2" w:tentative="0">
+      <w:start w:val="1"/>
+      <w:numFmt w:val="bullet"/>
+      <w:lvlText w:val=""/>
+      <w:lvlJc w:val="left"/>
+      <w:pPr>
+        <w:tabs>
+          <w:tab w:val="left" w:pos="2160"/>
+        </w:tabs>
+        <w:ind w:left="2160" w:hanging="360"/>
+      </w:pPr>
+      <w:rPr>
+        <w:rFonts w:ascii="Wingdings" w:hAnsi="Wingdings" w:cs="Wingdings"/>
+        <w:sz w:val="20"/>
+      </w:rPr>
+    </w:lvl>
+    <w:lvl w:ilvl="3" w:tentative="0">
+      <w:start w:val="1"/>
+      <w:numFmt w:val="bullet"/>
+      <w:lvlText w:val=""/>
+      <w:lvlJc w:val="left"/>
+      <w:pPr>
+        <w:tabs>
+          <w:tab w:val="left" w:pos="2880"/>
+        </w:tabs>
+        <w:ind w:left="2880" w:hanging="360"/>
+      </w:pPr>
+      <w:rPr>
+        <w:rFonts w:hint="default" w:ascii="Wingdings" w:hAnsi="Wingdings" w:cs="Wingdings"/>
+        <w:sz w:val="20"/>
+      </w:rPr>
+    </w:lvl>
+    <w:lvl w:ilvl="4" w:tentative="0">
+      <w:start w:val="1"/>
+      <w:numFmt w:val="bullet"/>
+      <w:lvlText w:val=""/>
+      <w:lvlJc w:val="left"/>
+      <w:pPr>
+        <w:tabs>
+          <w:tab w:val="left" w:pos="3600"/>
+        </w:tabs>
+        <w:ind w:left="3600" w:hanging="360"/>
+      </w:pPr>
+      <w:rPr>
+        <w:rFonts w:hint="default" w:ascii="Wingdings" w:hAnsi="Wingdings" w:cs="Wingdings"/>
+        <w:sz w:val="20"/>
+      </w:rPr>
+    </w:lvl>
+    <w:lvl w:ilvl="5" w:tentative="0">
+      <w:start w:val="1"/>
+      <w:numFmt w:val="bullet"/>
+      <w:lvlText w:val=""/>
+      <w:lvlJc w:val="left"/>
+      <w:pPr>
+        <w:tabs>
+          <w:tab w:val="left" w:pos="4320"/>
+        </w:tabs>
+        <w:ind w:left="4320" w:hanging="360"/>
+      </w:pPr>
+      <w:rPr>
+        <w:rFonts w:hint="default" w:ascii="Wingdings" w:hAnsi="Wingdings" w:cs="Wingdings"/>
+        <w:sz w:val="20"/>
+      </w:rPr>
+    </w:lvl>
+    <w:lvl w:ilvl="6" w:tentative="0">
+      <w:start w:val="1"/>
+      <w:numFmt w:val="bullet"/>
+      <w:lvlText w:val=""/>
+      <w:lvlJc w:val="left"/>
+      <w:pPr>
+        <w:tabs>
+          <w:tab w:val="left" w:pos="5040"/>
+        </w:tabs>
+        <w:ind w:left="5040" w:hanging="360"/>
+      </w:pPr>
+      <w:rPr>
+        <w:rFonts w:hint="default" w:ascii="Wingdings" w:hAnsi="Wingdings" w:cs="Wingdings"/>
+        <w:sz w:val="20"/>
+      </w:rPr>
+    </w:lvl>
+    <w:lvl w:ilvl="7" w:tentative="0">
+      <w:start w:val="1"/>
+      <w:numFmt w:val="bullet"/>
+      <w:lvlText w:val=""/>
+      <w:lvlJc w:val="left"/>
+      <w:pPr>
+        <w:tabs>
+          <w:tab w:val="left" w:pos="5760"/>
+        </w:tabs>
+        <w:ind w:left="5760" w:hanging="360"/>
+      </w:pPr>
+      <w:rPr>
+        <w:rFonts w:hint="default" w:ascii="Wingdings" w:hAnsi="Wingdings" w:cs="Wingdings"/>
+        <w:sz w:val="20"/>
+      </w:rPr>
+    </w:lvl>
+    <w:lvl w:ilvl="8" w:tentative="0">
+      <w:start w:val="1"/>
+      <w:numFmt w:val="bullet"/>
+      <w:lvlText w:val=""/>
+      <w:lvlJc w:val="left"/>
+      <w:pPr>
+        <w:tabs>
+          <w:tab w:val="left" w:pos="6480"/>
+        </w:tabs>
+        <w:ind w:left="6480" w:hanging="360"/>
+      </w:pPr>
+      <w:rPr>
+        <w:rFonts w:hint="default" w:ascii="Wingdings" w:hAnsi="Wingdings" w:cs="Wingdings"/>
+        <w:sz w:val="20"/>
+      </w:rPr>
+    </w:lvl>
+  </w:abstractNum>
   <w:num w:numId="1">
     <w:abstractNumId w:val="0"/>
   </w:num>
@@ -12374,9 +15647,12 @@
     <w:abstractNumId w:val="1"/>
   </w:num>
   <w:num w:numId="4">
+    <w:abstractNumId w:val="5"/>
+  </w:num>
+  <w:num w:numId="5">
     <w:abstractNumId w:val="3"/>
   </w:num>
-  <w:num w:numId="5">
+  <w:num w:numId="6">
     <w:abstractNumId w:val="2"/>
   </w:num>
 </w:numbering>
@@ -12484,14 +15760,14 @@
     <w:lsdException w:uiPriority="99" w:name="Document Map"/>
     <w:lsdException w:uiPriority="99" w:name="Plain Text"/>
     <w:lsdException w:uiPriority="99" w:name="E-mail Signature"/>
-    <w:lsdException w:uiPriority="99" w:name="Normal (Web)"/>
+    <w:lsdException w:qFormat="1" w:uiPriority="99" w:name="Normal (Web)"/>
     <w:lsdException w:uiPriority="99" w:name="HTML Acronym"/>
     <w:lsdException w:uiPriority="99" w:name="HTML Address"/>
     <w:lsdException w:uiPriority="99" w:name="HTML Cite"/>
     <w:lsdException w:uiPriority="99" w:name="HTML Code"/>
     <w:lsdException w:uiPriority="99" w:name="HTML Definition"/>
     <w:lsdException w:uiPriority="99" w:name="HTML Keyboard"/>
-    <w:lsdException w:uiPriority="99" w:semiHidden="0" w:name="HTML Preformatted"/>
+    <w:lsdException w:qFormat="1" w:uiPriority="99" w:semiHidden="0" w:name="HTML Preformatted"/>
     <w:lsdException w:uiPriority="99" w:name="HTML Sample"/>
     <w:lsdException w:uiPriority="99" w:name="HTML Typewriter"/>
     <w:lsdException w:uiPriority="99" w:name="HTML Variable"/>
@@ -12625,6 +15901,7 @@
     <w:basedOn w:val="1"/>
     <w:link w:val="14"/>
     <w:unhideWhenUsed/>
+    <w:qFormat/>
     <w:uiPriority w:val="99"/>
     <w:pPr>
       <w:tabs>
@@ -12658,6 +15935,7 @@
     <w:basedOn w:val="1"/>
     <w:semiHidden/>
     <w:unhideWhenUsed/>
+    <w:qFormat/>
     <w:uiPriority w:val="99"/>
     <w:pPr>
       <w:spacing w:before="100" w:beforeAutospacing="1" w:after="100" w:afterAutospacing="1" w:line="240" w:lineRule="auto"/>
@@ -12842,6 +16120,7 @@
     <w:basedOn w:val="6"/>
     <w:link w:val="3"/>
     <w:semiHidden/>
+    <w:qFormat/>
     <w:uiPriority w:val="9"/>
     <w:rPr>
       <w:rFonts w:asciiTheme="majorHAnsi" w:hAnsiTheme="majorHAnsi" w:eastAsiaTheme="majorEastAsia" w:cstheme="majorBidi"/>

</xml_diff>